<commit_message>
pass gencorpus without warning
</commit_message>
<xml_diff>
--- a/msword/084大智度論卷084-MP-04-pb-kai-kw-01.docx
+++ b/msword/084大智度論卷084-MP-04-pb-kai-kw-01.docx
@@ -1,6 +1,6 @@
 
 <file path=word/document.xml><?xml version="1.0" encoding="utf-8"?>
-<w:document xmlns:wpc="http://schemas.microsoft.com/office/word/2010/wordprocessingCanvas" xmlns:cx="http://schemas.microsoft.com/office/drawing/2014/chartex" xmlns:cx1="http://schemas.microsoft.com/office/drawing/2015/9/8/chartex" xmlns:cx2="http://schemas.microsoft.com/office/drawing/2015/10/21/chartex" xmlns:cx3="http://schemas.microsoft.com/office/drawing/2016/5/9/chartex" xmlns:cx4="http://schemas.microsoft.com/office/drawing/2016/5/10/chartex" xmlns:cx5="http://schemas.microsoft.com/office/drawing/2016/5/11/chartex" xmlns:mc="http://schemas.openxmlformats.org/markup-compatibility/2006" xmlns:o="urn:schemas-microsoft-com:office:office" xmlns:r="http://schemas.openxmlformats.org/officeDocument/2006/relationships" xmlns:m="http://schemas.openxmlformats.org/officeDocument/2006/math" xmlns:v="urn:schemas-microsoft-com:vml" xmlns:wp14="http://schemas.microsoft.com/office/word/2010/wordprocessingDrawing" xmlns:wp="http://schemas.openxmlformats.org/drawingml/2006/wordprocessingDrawing" xmlns:w10="urn:schemas-microsoft-com:office:word" xmlns:w="http://schemas.openxmlformats.org/wordprocessingml/2006/main" xmlns:w14="http://schemas.microsoft.com/office/word/2010/wordml" xmlns:w15="http://schemas.microsoft.com/office/word/2012/wordml" xmlns:w16se="http://schemas.microsoft.com/office/word/2015/wordml/symex" xmlns:wpg="http://schemas.microsoft.com/office/word/2010/wordprocessingGroup" xmlns:wpi="http://schemas.microsoft.com/office/word/2010/wordprocessingInk" xmlns:wne="http://schemas.microsoft.com/office/word/2006/wordml" xmlns:wps="http://schemas.microsoft.com/office/word/2010/wordprocessingShape" mc:Ignorable="w14 w15 w16se wp14">
+<w:document xmlns:wpc="http://schemas.microsoft.com/office/word/2010/wordprocessingCanvas" xmlns:mc="http://schemas.openxmlformats.org/markup-compatibility/2006" xmlns:o="urn:schemas-microsoft-com:office:office" xmlns:r="http://schemas.openxmlformats.org/officeDocument/2006/relationships" xmlns:m="http://schemas.openxmlformats.org/officeDocument/2006/math" xmlns:v="urn:schemas-microsoft-com:vml" xmlns:wp14="http://schemas.microsoft.com/office/word/2010/wordprocessingDrawing" xmlns:wp="http://schemas.openxmlformats.org/drawingml/2006/wordprocessingDrawing" xmlns:w10="urn:schemas-microsoft-com:office:word" xmlns:w="http://schemas.openxmlformats.org/wordprocessingml/2006/main" xmlns:w14="http://schemas.microsoft.com/office/word/2010/wordml" xmlns:w15="http://schemas.microsoft.com/office/word/2012/wordml" xmlns:wpg="http://schemas.microsoft.com/office/word/2010/wordprocessingGroup" xmlns:wpi="http://schemas.microsoft.com/office/word/2010/wordprocessingInk" xmlns:wne="http://schemas.microsoft.com/office/word/2006/wordml" xmlns:wps="http://schemas.microsoft.com/office/word/2010/wordprocessingShape" mc:Ignorable="w14 w15 wp14">
   <w:body>
     <w:p>
       <w:pPr>
@@ -308,13 +308,6 @@
       </w:pPr>
       <w:r>
         <w:rPr>
-          <w:bCs/>
-          <w:kern w:val="0"/>
-        </w:rPr>
-        <w:t>^</w:t>
-      </w:r>
-      <w:r>
-        <w:rPr>
           <w:rFonts w:hint="eastAsia"/>
         </w:rPr>
         <w:t>【</w:t>
@@ -348,13 +341,6 @@
       </w:pPr>
       <w:r>
         <w:rPr>
-          <w:bCs/>
-          <w:kern w:val="0"/>
-        </w:rPr>
-        <w:t>^</w:t>
-      </w:r>
-      <w:r>
-        <w:rPr>
           <w:rFonts w:ascii="標楷體" w:eastAsia="標楷體" w:hAnsi="標楷體" w:hint="eastAsia"/>
           <w:b/>
           <w:sz w:val="21"/>
@@ -395,13 +381,6 @@
           <w:shd w:val="pct15" w:color="auto" w:fill="FFFFFF"/>
         </w:rPr>
         <w:t>明般若之行法</w:t>
-      </w:r>
-      <w:r>
-        <w:rPr>
-          <w:bCs/>
-          <w:kern w:val="0"/>
-        </w:rPr>
-        <w:t>^^</w:t>
       </w:r>
       <w:r>
         <w:rPr>
@@ -445,17 +424,10 @@
       </w:pPr>
       <w:r>
         <w:rPr>
+          <w:rFonts w:hint="eastAsia"/>
           <w:bCs/>
           <w:kern w:val="0"/>
         </w:rPr>
-        <w:t>^</w:t>
-      </w:r>
-      <w:r>
-        <w:rPr>
-          <w:rFonts w:hint="eastAsia"/>
-          <w:bCs/>
-          <w:kern w:val="0"/>
-        </w:rPr>
         <w:t>$$</w:t>
       </w:r>
       <w:r>
@@ -499,13 +471,6 @@
           <w:shd w:val="pct15" w:color="auto" w:fill="FFFFFF"/>
         </w:rPr>
         <w:t>明無所行</w:t>
-      </w:r>
-      <w:r>
-        <w:rPr>
-          <w:bCs/>
-          <w:kern w:val="0"/>
-        </w:rPr>
-        <w:t>^^</w:t>
       </w:r>
       <w:r>
         <w:rPr>
@@ -549,17 +514,10 @@
       </w:pPr>
       <w:r>
         <w:rPr>
+          <w:rFonts w:hint="eastAsia"/>
           <w:bCs/>
           <w:kern w:val="0"/>
         </w:rPr>
-        <w:t>^</w:t>
-      </w:r>
-      <w:r>
-        <w:rPr>
-          <w:rFonts w:hint="eastAsia"/>
-          <w:bCs/>
-          <w:kern w:val="0"/>
-        </w:rPr>
         <w:t>$$</w:t>
       </w:r>
       <w:r>
@@ -603,13 +561,6 @@
           <w:shd w:val="pct15" w:color="auto" w:fill="FFFFFF"/>
         </w:rPr>
         <w:t>明無所得行</w:t>
-      </w:r>
-      <w:r>
-        <w:rPr>
-          <w:bCs/>
-          <w:kern w:val="0"/>
-        </w:rPr>
-        <w:t>^^</w:t>
       </w:r>
       <w:r>
         <w:rPr>
@@ -651,17 +602,10 @@
       </w:pPr>
       <w:r>
         <w:rPr>
+          <w:rFonts w:hint="eastAsia"/>
           <w:bCs/>
           <w:kern w:val="0"/>
         </w:rPr>
-        <w:t>^</w:t>
-      </w:r>
-      <w:r>
-        <w:rPr>
-          <w:rFonts w:hint="eastAsia"/>
-          <w:bCs/>
-          <w:kern w:val="0"/>
-        </w:rPr>
         <w:t>$$</w:t>
       </w:r>
       <w:r>
@@ -705,13 +649,6 @@
           <w:shd w:val="pct15" w:color="auto" w:fill="FFFFFF"/>
         </w:rPr>
         <w:t>明無為無作行</w:t>
-      </w:r>
-      <w:r>
-        <w:rPr>
-          <w:bCs/>
-          <w:kern w:val="0"/>
-        </w:rPr>
-        <w:t>^^</w:t>
       </w:r>
       <w:r>
         <w:rPr>
@@ -755,17 +692,10 @@
       </w:pPr>
       <w:r>
         <w:rPr>
+          <w:rFonts w:hint="eastAsia"/>
           <w:bCs/>
           <w:kern w:val="0"/>
         </w:rPr>
-        <w:t>^</w:t>
-      </w:r>
-      <w:r>
-        <w:rPr>
-          <w:rFonts w:hint="eastAsia"/>
-          <w:bCs/>
-          <w:kern w:val="0"/>
-        </w:rPr>
         <w:t>$$</w:t>
       </w:r>
       <w:r>
@@ -798,13 +728,6 @@
           <w:shd w:val="pct15" w:color="auto" w:fill="FFFFFF"/>
         </w:rPr>
         <w:t>正明無為無作</w:t>
-      </w:r>
-      <w:r>
-        <w:rPr>
-          <w:bCs/>
-          <w:kern w:val="0"/>
-        </w:rPr>
-        <w:t>^^</w:t>
       </w:r>
       <w:r>
         <w:rPr>
@@ -1257,15 +1180,7 @@
         <w:rPr>
           <w:rFonts w:eastAsia="標楷體" w:hint="eastAsia"/>
         </w:rPr>
-        <w:t>所謂色、受、想、行、識，著檀波羅蜜，乃</w:t>
-      </w:r>
-      <w:bookmarkStart w:id="0" w:name="_GoBack"/>
-      <w:bookmarkEnd w:id="0"/>
-      <w:r>
-        <w:rPr>
-          <w:rFonts w:eastAsia="標楷體" w:hint="eastAsia"/>
-        </w:rPr>
-        <w:t>至著阿耨多羅三藐三菩提。是人念有是色、得是色，乃至念有是阿耨多羅三藐三菩提、得是阿耨多羅三藐三菩提。</w:t>
+        <w:t>所謂色、受、想、行、識，著檀波羅蜜，乃至著阿耨多羅三藐三菩提。是人念有是色、得是色，乃至念有是阿耨多羅三藐三菩提、得是阿耨多羅三藐三菩提。</w:t>
       </w:r>
     </w:p>
     <w:p>
@@ -11034,13 +10949,8 @@
         </w:rPr>
         <w:t>「須菩提！無所得即是得，以是得無所得。」</w:t>
       </w:r>
-      <w:r>
-        <w:rPr>
-          <w:bCs/>
-          <w:kern w:val="0"/>
-        </w:rPr>
-        <w:t>^^</w:t>
-      </w:r>
+      <w:bookmarkStart w:id="0" w:name="_GoBack"/>
+      <w:bookmarkEnd w:id="0"/>
       <w:r>
         <w:rPr>
           <w:rStyle w:val="a6"/>
@@ -24610,7 +24520,7 @@
 </file>
 
 <file path=word/endnotes.xml><?xml version="1.0" encoding="utf-8"?>
-<w:endnotes xmlns:wpc="http://schemas.microsoft.com/office/word/2010/wordprocessingCanvas" xmlns:cx="http://schemas.microsoft.com/office/drawing/2014/chartex" xmlns:cx1="http://schemas.microsoft.com/office/drawing/2015/9/8/chartex" xmlns:cx2="http://schemas.microsoft.com/office/drawing/2015/10/21/chartex" xmlns:cx3="http://schemas.microsoft.com/office/drawing/2016/5/9/chartex" xmlns:cx4="http://schemas.microsoft.com/office/drawing/2016/5/10/chartex" xmlns:cx5="http://schemas.microsoft.com/office/drawing/2016/5/11/chartex" xmlns:mc="http://schemas.openxmlformats.org/markup-compatibility/2006" xmlns:o="urn:schemas-microsoft-com:office:office" xmlns:r="http://schemas.openxmlformats.org/officeDocument/2006/relationships" xmlns:m="http://schemas.openxmlformats.org/officeDocument/2006/math" xmlns:v="urn:schemas-microsoft-com:vml" xmlns:wp14="http://schemas.microsoft.com/office/word/2010/wordprocessingDrawing" xmlns:wp="http://schemas.openxmlformats.org/drawingml/2006/wordprocessingDrawing" xmlns:w10="urn:schemas-microsoft-com:office:word" xmlns:w="http://schemas.openxmlformats.org/wordprocessingml/2006/main" xmlns:w14="http://schemas.microsoft.com/office/word/2010/wordml" xmlns:w15="http://schemas.microsoft.com/office/word/2012/wordml" xmlns:w16se="http://schemas.microsoft.com/office/word/2015/wordml/symex" xmlns:wpg="http://schemas.microsoft.com/office/word/2010/wordprocessingGroup" xmlns:wpi="http://schemas.microsoft.com/office/word/2010/wordprocessingInk" xmlns:wne="http://schemas.microsoft.com/office/word/2006/wordml" xmlns:wps="http://schemas.microsoft.com/office/word/2010/wordprocessingShape" mc:Ignorable="w14 w15 w16se wp14">
+<w:endnotes xmlns:wpc="http://schemas.microsoft.com/office/word/2010/wordprocessingCanvas" xmlns:mc="http://schemas.openxmlformats.org/markup-compatibility/2006" xmlns:o="urn:schemas-microsoft-com:office:office" xmlns:r="http://schemas.openxmlformats.org/officeDocument/2006/relationships" xmlns:m="http://schemas.openxmlformats.org/officeDocument/2006/math" xmlns:v="urn:schemas-microsoft-com:vml" xmlns:wp14="http://schemas.microsoft.com/office/word/2010/wordprocessingDrawing" xmlns:wp="http://schemas.openxmlformats.org/drawingml/2006/wordprocessingDrawing" xmlns:w10="urn:schemas-microsoft-com:office:word" xmlns:w="http://schemas.openxmlformats.org/wordprocessingml/2006/main" xmlns:w14="http://schemas.microsoft.com/office/word/2010/wordml" xmlns:w15="http://schemas.microsoft.com/office/word/2012/wordml" xmlns:wpg="http://schemas.microsoft.com/office/word/2010/wordprocessingGroup" xmlns:wpi="http://schemas.microsoft.com/office/word/2010/wordprocessingInk" xmlns:wne="http://schemas.microsoft.com/office/word/2006/wordml" xmlns:wps="http://schemas.microsoft.com/office/word/2010/wordprocessingShape" mc:Ignorable="w14 w15 wp14">
   <w:endnote w:type="separator" w:id="-1">
     <w:p>
       <w:r>
@@ -24629,7 +24539,7 @@
 </file>
 
 <file path=word/footer1.xml><?xml version="1.0" encoding="utf-8"?>
-<w:ftr xmlns:wpc="http://schemas.microsoft.com/office/word/2010/wordprocessingCanvas" xmlns:cx="http://schemas.microsoft.com/office/drawing/2014/chartex" xmlns:cx1="http://schemas.microsoft.com/office/drawing/2015/9/8/chartex" xmlns:cx2="http://schemas.microsoft.com/office/drawing/2015/10/21/chartex" xmlns:cx3="http://schemas.microsoft.com/office/drawing/2016/5/9/chartex" xmlns:cx4="http://schemas.microsoft.com/office/drawing/2016/5/10/chartex" xmlns:cx5="http://schemas.microsoft.com/office/drawing/2016/5/11/chartex" xmlns:mc="http://schemas.openxmlformats.org/markup-compatibility/2006" xmlns:o="urn:schemas-microsoft-com:office:office" xmlns:r="http://schemas.openxmlformats.org/officeDocument/2006/relationships" xmlns:m="http://schemas.openxmlformats.org/officeDocument/2006/math" xmlns:v="urn:schemas-microsoft-com:vml" xmlns:wp14="http://schemas.microsoft.com/office/word/2010/wordprocessingDrawing" xmlns:wp="http://schemas.openxmlformats.org/drawingml/2006/wordprocessingDrawing" xmlns:w10="urn:schemas-microsoft-com:office:word" xmlns:w="http://schemas.openxmlformats.org/wordprocessingml/2006/main" xmlns:w14="http://schemas.microsoft.com/office/word/2010/wordml" xmlns:w15="http://schemas.microsoft.com/office/word/2012/wordml" xmlns:w16se="http://schemas.microsoft.com/office/word/2015/wordml/symex" xmlns:wpg="http://schemas.microsoft.com/office/word/2010/wordprocessingGroup" xmlns:wpi="http://schemas.microsoft.com/office/word/2010/wordprocessingInk" xmlns:wne="http://schemas.microsoft.com/office/word/2006/wordml" xmlns:wps="http://schemas.microsoft.com/office/word/2010/wordprocessingShape" mc:Ignorable="w14 w15 w16se wp14">
+<w:ftr xmlns:wpc="http://schemas.microsoft.com/office/word/2010/wordprocessingCanvas" xmlns:mc="http://schemas.openxmlformats.org/markup-compatibility/2006" xmlns:o="urn:schemas-microsoft-com:office:office" xmlns:r="http://schemas.openxmlformats.org/officeDocument/2006/relationships" xmlns:m="http://schemas.openxmlformats.org/officeDocument/2006/math" xmlns:v="urn:schemas-microsoft-com:vml" xmlns:wp14="http://schemas.microsoft.com/office/word/2010/wordprocessingDrawing" xmlns:wp="http://schemas.openxmlformats.org/drawingml/2006/wordprocessingDrawing" xmlns:w10="urn:schemas-microsoft-com:office:word" xmlns:w="http://schemas.openxmlformats.org/wordprocessingml/2006/main" xmlns:w14="http://schemas.microsoft.com/office/word/2010/wordml" xmlns:w15="http://schemas.microsoft.com/office/word/2012/wordml" xmlns:wpg="http://schemas.microsoft.com/office/word/2010/wordprocessingGroup" xmlns:wpi="http://schemas.microsoft.com/office/word/2010/wordprocessingInk" xmlns:wne="http://schemas.microsoft.com/office/word/2006/wordml" xmlns:wps="http://schemas.microsoft.com/office/word/2010/wordprocessingShape" mc:Ignorable="w14 w15 wp14">
   <w:sdt>
     <w:sdtPr>
       <w:id w:val="-921404193"/>
@@ -24662,7 +24572,7 @@
           <w:rPr>
             <w:noProof/>
           </w:rPr>
-          <w:t>2424</w:t>
+          <w:t>2426</w:t>
         </w:r>
         <w:r>
           <w:rPr>
@@ -24677,7 +24587,7 @@
 </file>
 
 <file path=word/footer2.xml><?xml version="1.0" encoding="utf-8"?>
-<w:ftr xmlns:wpc="http://schemas.microsoft.com/office/word/2010/wordprocessingCanvas" xmlns:cx="http://schemas.microsoft.com/office/drawing/2014/chartex" xmlns:cx1="http://schemas.microsoft.com/office/drawing/2015/9/8/chartex" xmlns:cx2="http://schemas.microsoft.com/office/drawing/2015/10/21/chartex" xmlns:cx3="http://schemas.microsoft.com/office/drawing/2016/5/9/chartex" xmlns:cx4="http://schemas.microsoft.com/office/drawing/2016/5/10/chartex" xmlns:cx5="http://schemas.microsoft.com/office/drawing/2016/5/11/chartex" xmlns:mc="http://schemas.openxmlformats.org/markup-compatibility/2006" xmlns:o="urn:schemas-microsoft-com:office:office" xmlns:r="http://schemas.openxmlformats.org/officeDocument/2006/relationships" xmlns:m="http://schemas.openxmlformats.org/officeDocument/2006/math" xmlns:v="urn:schemas-microsoft-com:vml" xmlns:wp14="http://schemas.microsoft.com/office/word/2010/wordprocessingDrawing" xmlns:wp="http://schemas.openxmlformats.org/drawingml/2006/wordprocessingDrawing" xmlns:w10="urn:schemas-microsoft-com:office:word" xmlns:w="http://schemas.openxmlformats.org/wordprocessingml/2006/main" xmlns:w14="http://schemas.microsoft.com/office/word/2010/wordml" xmlns:w15="http://schemas.microsoft.com/office/word/2012/wordml" xmlns:w16se="http://schemas.microsoft.com/office/word/2015/wordml/symex" xmlns:wpg="http://schemas.microsoft.com/office/word/2010/wordprocessingGroup" xmlns:wpi="http://schemas.microsoft.com/office/word/2010/wordprocessingInk" xmlns:wne="http://schemas.microsoft.com/office/word/2006/wordml" xmlns:wps="http://schemas.microsoft.com/office/word/2010/wordprocessingShape" mc:Ignorable="w14 w15 w16se wp14">
+<w:ftr xmlns:wpc="http://schemas.microsoft.com/office/word/2010/wordprocessingCanvas" xmlns:mc="http://schemas.openxmlformats.org/markup-compatibility/2006" xmlns:o="urn:schemas-microsoft-com:office:office" xmlns:r="http://schemas.openxmlformats.org/officeDocument/2006/relationships" xmlns:m="http://schemas.openxmlformats.org/officeDocument/2006/math" xmlns:v="urn:schemas-microsoft-com:vml" xmlns:wp14="http://schemas.microsoft.com/office/word/2010/wordprocessingDrawing" xmlns:wp="http://schemas.openxmlformats.org/drawingml/2006/wordprocessingDrawing" xmlns:w10="urn:schemas-microsoft-com:office:word" xmlns:w="http://schemas.openxmlformats.org/wordprocessingml/2006/main" xmlns:w14="http://schemas.microsoft.com/office/word/2010/wordml" xmlns:w15="http://schemas.microsoft.com/office/word/2012/wordml" xmlns:wpg="http://schemas.microsoft.com/office/word/2010/wordprocessingGroup" xmlns:wpi="http://schemas.microsoft.com/office/word/2010/wordprocessingInk" xmlns:wne="http://schemas.microsoft.com/office/word/2006/wordml" xmlns:wps="http://schemas.microsoft.com/office/word/2010/wordprocessingShape" mc:Ignorable="w14 w15 wp14">
   <w:p>
     <w:pPr>
       <w:pStyle w:val="a9"/>
@@ -24711,7 +24621,7 @@
 </file>
 
 <file path=word/footnotes.xml><?xml version="1.0" encoding="utf-8"?>
-<w:footnotes xmlns:wpc="http://schemas.microsoft.com/office/word/2010/wordprocessingCanvas" xmlns:cx="http://schemas.microsoft.com/office/drawing/2014/chartex" xmlns:cx1="http://schemas.microsoft.com/office/drawing/2015/9/8/chartex" xmlns:cx2="http://schemas.microsoft.com/office/drawing/2015/10/21/chartex" xmlns:cx3="http://schemas.microsoft.com/office/drawing/2016/5/9/chartex" xmlns:cx4="http://schemas.microsoft.com/office/drawing/2016/5/10/chartex" xmlns:cx5="http://schemas.microsoft.com/office/drawing/2016/5/11/chartex" xmlns:mc="http://schemas.openxmlformats.org/markup-compatibility/2006" xmlns:o="urn:schemas-microsoft-com:office:office" xmlns:r="http://schemas.openxmlformats.org/officeDocument/2006/relationships" xmlns:m="http://schemas.openxmlformats.org/officeDocument/2006/math" xmlns:v="urn:schemas-microsoft-com:vml" xmlns:wp14="http://schemas.microsoft.com/office/word/2010/wordprocessingDrawing" xmlns:wp="http://schemas.openxmlformats.org/drawingml/2006/wordprocessingDrawing" xmlns:w10="urn:schemas-microsoft-com:office:word" xmlns:w="http://schemas.openxmlformats.org/wordprocessingml/2006/main" xmlns:w14="http://schemas.microsoft.com/office/word/2010/wordml" xmlns:w15="http://schemas.microsoft.com/office/word/2012/wordml" xmlns:w16se="http://schemas.microsoft.com/office/word/2015/wordml/symex" xmlns:wpg="http://schemas.microsoft.com/office/word/2010/wordprocessingGroup" xmlns:wpi="http://schemas.microsoft.com/office/word/2010/wordprocessingInk" xmlns:wne="http://schemas.microsoft.com/office/word/2006/wordml" xmlns:wps="http://schemas.microsoft.com/office/word/2010/wordprocessingShape" mc:Ignorable="w14 w15 w16se wp14">
+<w:footnotes xmlns:wpc="http://schemas.microsoft.com/office/word/2010/wordprocessingCanvas" xmlns:mc="http://schemas.openxmlformats.org/markup-compatibility/2006" xmlns:o="urn:schemas-microsoft-com:office:office" xmlns:r="http://schemas.openxmlformats.org/officeDocument/2006/relationships" xmlns:m="http://schemas.openxmlformats.org/officeDocument/2006/math" xmlns:v="urn:schemas-microsoft-com:vml" xmlns:wp14="http://schemas.microsoft.com/office/word/2010/wordprocessingDrawing" xmlns:wp="http://schemas.openxmlformats.org/drawingml/2006/wordprocessingDrawing" xmlns:w10="urn:schemas-microsoft-com:office:word" xmlns:w="http://schemas.openxmlformats.org/wordprocessingml/2006/main" xmlns:w14="http://schemas.microsoft.com/office/word/2010/wordml" xmlns:w15="http://schemas.microsoft.com/office/word/2012/wordml" xmlns:wpg="http://schemas.microsoft.com/office/word/2010/wordprocessingGroup" xmlns:wpi="http://schemas.microsoft.com/office/word/2010/wordprocessingInk" xmlns:wne="http://schemas.microsoft.com/office/word/2006/wordml" xmlns:wps="http://schemas.microsoft.com/office/word/2010/wordprocessingShape" mc:Ignorable="w14 w15 wp14">
   <w:footnote w:type="separator" w:id="-1">
     <w:p>
       <w:r>
@@ -25035,15 +24945,7 @@
           <w:sz w:val="22"/>
           <w:szCs w:val="22"/>
         </w:rPr>
-        <w:t xml:space="preserve"> </w:t>
-      </w:r>
-      <w:r>
-        <w:rPr>
-          <w:rFonts w:ascii="新細明體" w:hAnsi="新細明體" w:hint="eastAsia"/>
-          <w:sz w:val="22"/>
-          <w:szCs w:val="22"/>
-        </w:rPr>
-        <w:t>〔</w:t>
+        <w:t xml:space="preserve"> 〔</w:t>
       </w:r>
       <w:r>
         <w:rPr>
@@ -25302,15 +25204,7 @@
           <w:sz w:val="22"/>
           <w:szCs w:val="22"/>
         </w:rPr>
-        <w:t>菩提」者，此</w:t>
-      </w:r>
-      <w:r>
-        <w:rPr>
-          <w:rFonts w:eastAsia="標楷體" w:hint="eastAsia"/>
-          <w:sz w:val="22"/>
-          <w:szCs w:val="22"/>
-        </w:rPr>
-        <w:t>更釋凡夫生疑所以也。我有五眼故不見菩提。又我是得菩提人，不見菩提可得；凡夫未得菩提，言有菩提可得，凡夫未得菩提可得故大可</w:t>
+        <w:t>菩提」者，此更釋凡夫生疑所以也。我有五眼故不見菩提。又我是得菩提人，不見菩提可得；凡夫未得菩提，言有菩提可得，凡夫未得菩提可得故大可</w:t>
       </w:r>
       <w:r>
         <w:rPr>
@@ -25538,15 +25432,7 @@
           <w:sz w:val="22"/>
           <w:szCs w:val="22"/>
         </w:rPr>
-        <w:t>所以者何？</w:t>
-      </w:r>
-      <w:r>
-        <w:rPr>
-          <w:rFonts w:ascii="標楷體" w:eastAsia="標楷體" w:hAnsi="標楷體" w:hint="eastAsia"/>
-          <w:sz w:val="22"/>
-          <w:szCs w:val="22"/>
-        </w:rPr>
-        <w:t>善現！有諸愚夫無聞異生，執著色，執著受、想、行、識，乃至執著一切智智。由執著故，念色得色，念受、想、行、識得受、想、行、識，乃至念一切智智得一切智智。由念得故，作是思惟：</w:t>
+        <w:t>所以者何？善現！有諸愚夫無聞異生，執著色，執著受、想、行、識，乃至執著一切智智。由執著故，念色得色，念受、想、行、識得受、想、行、識，乃至念一切智智得一切智智。由念得故，作是思惟：</w:t>
       </w:r>
       <w:r>
         <w:rPr>
@@ -25734,15 +25620,7 @@
           <w:sz w:val="22"/>
           <w:szCs w:val="22"/>
         </w:rPr>
-        <w:t>眾生有三分：</w:t>
-      </w:r>
-      <w:r>
-        <w:rPr>
-          <w:rFonts w:eastAsia="標楷體" w:hint="eastAsia"/>
-          <w:sz w:val="22"/>
-          <w:szCs w:val="22"/>
-        </w:rPr>
-        <w:t>一者、正定，必入涅槃；二者、邪定，必入惡道；三者、不定。</w:t>
+        <w:t>眾生有三分：一者、正定，必入涅槃；二者、邪定，必入惡道；三者、不定。</w:t>
       </w:r>
       <w:r>
         <w:rPr>
@@ -26047,15 +25925,7 @@
           <w:sz w:val="22"/>
           <w:szCs w:val="22"/>
         </w:rPr>
-        <w:t>俗＝間【聖】。</w:t>
-      </w:r>
-      <w:r>
-        <w:rPr>
-          <w:rFonts w:hint="eastAsia"/>
-          <w:sz w:val="22"/>
-          <w:szCs w:val="22"/>
-        </w:rPr>
-        <w:t>（大正</w:t>
+        <w:t>俗＝間【聖】。（大正</w:t>
       </w:r>
       <w:r>
         <w:rPr>
@@ -26161,15 +26031,7 @@
           <w:sz w:val="22"/>
           <w:szCs w:val="22"/>
         </w:rPr>
-        <w:t>〔說有得〕－【宋】【宮】。</w:t>
-      </w:r>
-      <w:r>
-        <w:rPr>
-          <w:rFonts w:hint="eastAsia"/>
-          <w:sz w:val="22"/>
-          <w:szCs w:val="22"/>
-        </w:rPr>
-        <w:t>（大正</w:t>
+        <w:t>〔說有得〕－【宋】【宮】。（大正</w:t>
       </w:r>
       <w:r>
         <w:rPr>
@@ -26437,15 +26299,7 @@
           <w:sz w:val="22"/>
           <w:szCs w:val="22"/>
         </w:rPr>
-        <w:t>將無：莫非。</w:t>
-      </w:r>
-      <w:r>
-        <w:rPr>
-          <w:rFonts w:hint="eastAsia"/>
-          <w:sz w:val="22"/>
-          <w:szCs w:val="22"/>
-        </w:rPr>
-        <w:t>（《漢語大詞典》（七），</w:t>
+        <w:t>將無：莫非。（《漢語大詞典》（七），</w:t>
       </w:r>
       <w:r>
         <w:rPr>
@@ -26576,15 +26430,7 @@
           <w:sz w:val="22"/>
           <w:szCs w:val="22"/>
         </w:rPr>
-        <w:t>佛言：「</w:t>
-      </w:r>
-      <w:r>
-        <w:rPr>
-          <w:rFonts w:eastAsia="標楷體" w:hint="eastAsia"/>
-          <w:sz w:val="22"/>
-          <w:szCs w:val="22"/>
-        </w:rPr>
-        <w:t>不爾！善現！當知：我雖證得一切智智，然無所住，謂不住有為界，亦不住無為界。</w:t>
+        <w:t>佛言：「不爾！善現！當知：我雖證得一切智智，然無所住，謂不住有為界，亦不住無為界。</w:t>
       </w:r>
       <w:r>
         <w:rPr>
@@ -26958,23 +26804,7 @@
           <w:sz w:val="22"/>
           <w:szCs w:val="22"/>
         </w:rPr>
-        <w:t>〔是〕－【聖】。</w:t>
-      </w:r>
-      <w:r>
-        <w:rPr>
-          <w:rFonts w:hint="eastAsia"/>
-          <w:sz w:val="22"/>
-          <w:szCs w:val="22"/>
-        </w:rPr>
-        <w:t>（</w:t>
-      </w:r>
-      <w:r>
-        <w:rPr>
-          <w:rFonts w:hint="eastAsia"/>
-          <w:sz w:val="22"/>
-          <w:szCs w:val="22"/>
-        </w:rPr>
-        <w:t>大正</w:t>
+        <w:t>〔是〕－【聖】。（大正</w:t>
       </w:r>
       <w:r>
         <w:rPr>
@@ -27079,15 +26909,7 @@
           <w:sz w:val="22"/>
           <w:szCs w:val="22"/>
         </w:rPr>
-        <w:t>定＝空【聖】。</w:t>
-      </w:r>
-      <w:r>
-        <w:rPr>
-          <w:rFonts w:hint="eastAsia"/>
-          <w:sz w:val="22"/>
-          <w:szCs w:val="22"/>
-        </w:rPr>
-        <w:t>（大正</w:t>
+        <w:t>定＝空【聖】。（大正</w:t>
       </w:r>
       <w:r>
         <w:rPr>
@@ -27193,15 +27015,7 @@
           <w:sz w:val="22"/>
           <w:szCs w:val="22"/>
         </w:rPr>
-        <w:t>〔大慈〕－【聖】。</w:t>
-      </w:r>
-      <w:r>
-        <w:rPr>
-          <w:rFonts w:hint="eastAsia"/>
-          <w:sz w:val="22"/>
-          <w:szCs w:val="22"/>
-        </w:rPr>
-        <w:t>（大正</w:t>
+        <w:t>〔大慈〕－【聖】。（大正</w:t>
       </w:r>
       <w:r>
         <w:rPr>
@@ -27632,15 +27446,7 @@
           <w:sz w:val="22"/>
           <w:szCs w:val="22"/>
         </w:rPr>
-        <w:t>也＋（</w:t>
-      </w:r>
-      <w:r>
-        <w:rPr>
-          <w:rFonts w:hint="eastAsia"/>
-          <w:sz w:val="22"/>
-          <w:szCs w:val="22"/>
-        </w:rPr>
-        <w:t>世尊）【聖】。（大正</w:t>
+        <w:t>也＋（世尊）【聖】。（大正</w:t>
       </w:r>
       <w:r>
         <w:rPr>
@@ -27809,15 +27615,7 @@
           <w:sz w:val="22"/>
           <w:szCs w:val="22"/>
         </w:rPr>
-        <w:t>佛言：「</w:t>
-      </w:r>
-      <w:r>
-        <w:rPr>
-          <w:rFonts w:ascii="標楷體" w:eastAsia="標楷體" w:hAnsi="標楷體" w:hint="eastAsia"/>
-          <w:sz w:val="22"/>
-          <w:szCs w:val="22"/>
-        </w:rPr>
-        <w:t>善現！如來亦爾，知一切法皆如變化，說一切法亦如變化，雖有所作而無真實，雖度有情而無所度，如所變化者度變化有情。如是，善現！諸菩薩摩訶薩行深般若波羅蜜多，應如如來所變化者，雖有所作而無執著。</w:t>
+        <w:t>佛言：「善現！如來亦爾，知一切法皆如變化，說一切法亦如變化，雖有所作而無真實，雖度有情而無所度，如所變化者度變化有情。如是，善現！諸菩薩摩訶薩行深般若波羅蜜多，應如如來所變化者，雖有所作而無執著。</w:t>
       </w:r>
       <w:r>
         <w:rPr>
@@ -28118,15 +27916,7 @@
           <w:sz w:val="22"/>
           <w:szCs w:val="22"/>
         </w:rPr>
-        <w:t>〔已〕－【宋】【宮】【聖】。</w:t>
-      </w:r>
-      <w:r>
-        <w:rPr>
-          <w:rFonts w:hint="eastAsia"/>
-          <w:sz w:val="22"/>
-          <w:szCs w:val="22"/>
-        </w:rPr>
-        <w:t>（大正</w:t>
+        <w:t>〔已〕－【宋】【宮】【聖】。（大正</w:t>
       </w:r>
       <w:r>
         <w:rPr>
@@ -28246,15 +28036,7 @@
           <w:sz w:val="22"/>
           <w:szCs w:val="22"/>
         </w:rPr>
-        <w:t>）</w:t>
-      </w:r>
-      <w:r>
-        <w:rPr>
-          <w:rFonts w:hint="eastAsia"/>
-          <w:sz w:val="22"/>
-          <w:szCs w:val="22"/>
-        </w:rPr>
-        <w:t>另參見《大智度論》卷</w:t>
+        <w:t>）另參見《大智度論》卷</w:t>
       </w:r>
       <w:r>
         <w:rPr>
@@ -28969,15 +28751,7 @@
           <w:sz w:val="22"/>
           <w:szCs w:val="22"/>
         </w:rPr>
-        <w:t>〔佛〕－【宮】。</w:t>
-      </w:r>
-      <w:r>
-        <w:rPr>
-          <w:rFonts w:hint="eastAsia"/>
-          <w:sz w:val="22"/>
-          <w:szCs w:val="22"/>
-        </w:rPr>
-        <w:t>（大正</w:t>
+        <w:t>〔佛〕－【宮】。（大正</w:t>
       </w:r>
       <w:r>
         <w:rPr>
@@ -29083,15 +28857,7 @@
           <w:sz w:val="22"/>
           <w:szCs w:val="22"/>
         </w:rPr>
-        <w:t>〔令〕－【宮】。</w:t>
-      </w:r>
-      <w:r>
-        <w:rPr>
-          <w:rFonts w:hint="eastAsia"/>
-          <w:sz w:val="22"/>
-          <w:szCs w:val="22"/>
-        </w:rPr>
-        <w:t>（大正</w:t>
+        <w:t>〔令〕－【宮】。（大正</w:t>
       </w:r>
       <w:r>
         <w:rPr>
@@ -29553,15 +29319,7 @@
           <w:sz w:val="22"/>
           <w:szCs w:val="22"/>
         </w:rPr>
-        <w:t>〔化〕－【宋】【元】【明】【石】。</w:t>
-      </w:r>
-      <w:r>
-        <w:rPr>
-          <w:rFonts w:hint="eastAsia"/>
-          <w:sz w:val="22"/>
-          <w:szCs w:val="22"/>
-        </w:rPr>
-        <w:t>（大正</w:t>
+        <w:t>〔化〕－【宋】【元】【明】【石】。（大正</w:t>
       </w:r>
       <w:r>
         <w:rPr>
@@ -29899,15 +29657,7 @@
           <w:sz w:val="22"/>
           <w:szCs w:val="22"/>
         </w:rPr>
-        <w:t>是故，</w:t>
-      </w:r>
-      <w:r>
-        <w:rPr>
-          <w:rFonts w:ascii="標楷體" w:eastAsia="標楷體" w:hAnsi="標楷體" w:hint="eastAsia"/>
-          <w:sz w:val="22"/>
-          <w:szCs w:val="22"/>
-        </w:rPr>
-        <w:t>善現當知！如來與變化佛俱為施主真淨福田等無差別，與諸法性為定量故。</w:t>
+        <w:t>是故，善現當知！如來與變化佛俱為施主真淨福田等無差別，與諸法性為定量故。</w:t>
       </w:r>
       <w:r>
         <w:rPr>
@@ -30017,15 +29767,7 @@
           <w:sz w:val="22"/>
           <w:szCs w:val="22"/>
         </w:rPr>
-        <w:t>相＋（不應壞）【宋】【元】【明】【宮】。</w:t>
-      </w:r>
-      <w:r>
-        <w:rPr>
-          <w:rFonts w:hint="eastAsia"/>
-          <w:sz w:val="22"/>
-          <w:szCs w:val="22"/>
-        </w:rPr>
-        <w:t>（大正</w:t>
+        <w:t>相＋（不應壞）【宋】【元】【明】【宮】。（大正</w:t>
       </w:r>
       <w:r>
         <w:rPr>
@@ -30334,15 +30076,7 @@
           <w:sz w:val="22"/>
           <w:szCs w:val="22"/>
         </w:rPr>
-        <w:t>〔故〕－【宋】【元】【明】【宮】【聖】。</w:t>
-      </w:r>
-      <w:r>
-        <w:rPr>
-          <w:rFonts w:hint="eastAsia"/>
-          <w:sz w:val="22"/>
-          <w:szCs w:val="22"/>
-        </w:rPr>
-        <w:t>（大正</w:t>
+        <w:t>〔故〕－【宋】【元】【明】【宮】【聖】。（大正</w:t>
       </w:r>
       <w:r>
         <w:rPr>
@@ -30636,15 +30370,7 @@
           <w:sz w:val="22"/>
           <w:szCs w:val="22"/>
         </w:rPr>
-        <w:t>）</w:t>
-      </w:r>
-      <w:r>
-        <w:rPr>
-          <w:rFonts w:hint="eastAsia"/>
-          <w:sz w:val="22"/>
-          <w:szCs w:val="22"/>
-        </w:rPr>
-        <w:t>壤＝壞【宮】。（大正</w:t>
+        <w:t>）壤＝壞【宮】。（大正</w:t>
       </w:r>
       <w:r>
         <w:rPr>
@@ -30828,23 +30554,7 @@
           <w:sz w:val="22"/>
           <w:szCs w:val="22"/>
         </w:rPr>
-        <w:t>也＝可【宮】。</w:t>
-      </w:r>
-      <w:r>
-        <w:rPr>
-          <w:rFonts w:hint="eastAsia"/>
-          <w:sz w:val="22"/>
-          <w:szCs w:val="22"/>
-        </w:rPr>
-        <w:t>（</w:t>
-      </w:r>
-      <w:r>
-        <w:rPr>
-          <w:rFonts w:hint="eastAsia"/>
-          <w:sz w:val="22"/>
-          <w:szCs w:val="22"/>
-        </w:rPr>
-        <w:t>大正</w:t>
+        <w:t>也＝可【宮】。（大正</w:t>
       </w:r>
       <w:r>
         <w:rPr>
@@ -31013,15 +30723,7 @@
           <w:sz w:val="22"/>
           <w:szCs w:val="22"/>
         </w:rPr>
-        <w:t>佛言：「</w:t>
-      </w:r>
-      <w:r>
-        <w:rPr>
-          <w:rFonts w:ascii="標楷體" w:eastAsia="標楷體" w:hAnsi="標楷體" w:hint="eastAsia"/>
-          <w:sz w:val="22"/>
-          <w:szCs w:val="22"/>
-        </w:rPr>
-        <w:t>善現！我不自壞諸法法性，但以名相方便假說，令諸有情悟入諸法法性平等，出離生死證得涅槃。是故，善現！一切如來、應、正等覺雖說諸法種種名相，而能不壞諸法實性。</w:t>
+        <w:t>佛言：「善現！我不自壞諸法法性，但以名相方便假說，令諸有情悟入諸法法性平等，出離生死證得涅槃。是故，善現！一切如來、應、正等覺雖說諸法種種名相，而能不壞諸法實性。</w:t>
       </w:r>
       <w:r>
         <w:rPr>
@@ -31140,23 +30842,7 @@
           <w:sz w:val="22"/>
           <w:szCs w:val="22"/>
         </w:rPr>
-        <w:t>（</w:t>
-      </w:r>
-      <w:r>
-        <w:rPr>
-          <w:rFonts w:hint="eastAsia"/>
-          <w:sz w:val="22"/>
-          <w:szCs w:val="22"/>
-        </w:rPr>
-        <w:t>若）＋</w:t>
-      </w:r>
-      <w:r>
-        <w:rPr>
-          <w:rFonts w:hint="eastAsia"/>
-          <w:sz w:val="22"/>
-          <w:szCs w:val="22"/>
-        </w:rPr>
-        <w:t>一【宋】【元】【明】【宮】。（大正</w:t>
+        <w:t>（若）＋一【宋】【元】【明】【宮】。（大正</w:t>
       </w:r>
       <w:r>
         <w:rPr>
@@ -31457,15 +31143,7 @@
           <w:sz w:val="22"/>
           <w:szCs w:val="22"/>
         </w:rPr>
-        <w:t>夫＝人【宋】【元】【明】【宮】【聖】。</w:t>
-      </w:r>
-      <w:r>
-        <w:rPr>
-          <w:rFonts w:hint="eastAsia"/>
-          <w:sz w:val="22"/>
-          <w:szCs w:val="22"/>
-        </w:rPr>
-        <w:t>（大正</w:t>
+        <w:t>夫＝人【宋】【元】【明】【宮】【聖】。（大正</w:t>
       </w:r>
       <w:r>
         <w:rPr>
@@ -31571,23 +31249,7 @@
           <w:sz w:val="22"/>
           <w:szCs w:val="22"/>
         </w:rPr>
-        <w:t>（</w:t>
-      </w:r>
-      <w:r>
-        <w:rPr>
-          <w:rFonts w:hint="eastAsia"/>
-          <w:sz w:val="22"/>
-          <w:szCs w:val="22"/>
-        </w:rPr>
-        <w:t>聞）＋說【元】【明】，說＝聞【宮】。</w:t>
-      </w:r>
-      <w:r>
-        <w:rPr>
-          <w:rFonts w:hint="eastAsia"/>
-          <w:sz w:val="22"/>
-          <w:szCs w:val="22"/>
-        </w:rPr>
-        <w:t>（大正</w:t>
+        <w:t>（聞）＋說【元】【明】，說＝聞【宮】。（大正</w:t>
       </w:r>
       <w:r>
         <w:rPr>
@@ -31707,23 +31369,7 @@
           <w:sz w:val="22"/>
           <w:szCs w:val="22"/>
         </w:rPr>
-        <w:t>）</w:t>
-      </w:r>
-      <w:r>
-        <w:rPr>
-          <w:rFonts w:hint="eastAsia"/>
-          <w:sz w:val="22"/>
-          <w:szCs w:val="22"/>
-        </w:rPr>
-        <w:t>若＝苦【宋】【元】【明】，＝名【宮】。</w:t>
-      </w:r>
-      <w:r>
-        <w:rPr>
-          <w:rFonts w:hint="eastAsia"/>
-          <w:sz w:val="22"/>
-          <w:szCs w:val="22"/>
-        </w:rPr>
-        <w:t>（大正</w:t>
+        <w:t>）若＝苦【宋】【元】【明】，＝名【宮】。（大正</w:t>
       </w:r>
       <w:r>
         <w:rPr>
@@ -32054,23 +31700,7 @@
           <w:sz w:val="22"/>
           <w:szCs w:val="22"/>
         </w:rPr>
-        <w:t>（</w:t>
-      </w:r>
-      <w:r>
-        <w:rPr>
-          <w:rFonts w:hint="eastAsia"/>
-          <w:sz w:val="22"/>
-          <w:szCs w:val="22"/>
-        </w:rPr>
-        <w:t>亦）＋應【石】</w:t>
-      </w:r>
-      <w:r>
-        <w:rPr>
-          <w:rFonts w:hint="eastAsia"/>
-          <w:sz w:val="22"/>
-          <w:szCs w:val="22"/>
-        </w:rPr>
-        <w:t>＊</w:t>
+        <w:t>（亦）＋應【石】＊</w:t>
       </w:r>
       <w:r>
         <w:rPr>
@@ -32428,23 +32058,7 @@
           <w:sz w:val="22"/>
           <w:szCs w:val="22"/>
         </w:rPr>
-        <w:t>（</w:t>
-      </w:r>
-      <w:r>
-        <w:rPr>
-          <w:rFonts w:hint="eastAsia"/>
-          <w:sz w:val="22"/>
-          <w:szCs w:val="22"/>
-        </w:rPr>
-        <w:t>大）＋悲【宋】【元】【明】【宮】。</w:t>
-      </w:r>
-      <w:r>
-        <w:rPr>
-          <w:rFonts w:hint="eastAsia"/>
-          <w:sz w:val="22"/>
-          <w:szCs w:val="22"/>
-        </w:rPr>
-        <w:t>（大正</w:t>
+        <w:t>（大）＋悲【宋】【元】【明】【宮】。（大正</w:t>
       </w:r>
       <w:r>
         <w:rPr>
@@ -32549,15 +32163,7 @@
           <w:sz w:val="22"/>
           <w:szCs w:val="22"/>
         </w:rPr>
-        <w:t>但＋（有）【元】【明】。</w:t>
-      </w:r>
-      <w:r>
-        <w:rPr>
-          <w:rFonts w:hint="eastAsia"/>
-          <w:sz w:val="22"/>
-          <w:szCs w:val="22"/>
-        </w:rPr>
-        <w:t>（大正</w:t>
+        <w:t>但＋（有）【元】【明】。（大正</w:t>
       </w:r>
       <w:r>
         <w:rPr>
@@ -32663,23 +32269,7 @@
           <w:sz w:val="22"/>
           <w:szCs w:val="22"/>
         </w:rPr>
-        <w:t>（</w:t>
-      </w:r>
-      <w:r>
-        <w:rPr>
-          <w:rFonts w:hint="eastAsia"/>
-          <w:sz w:val="22"/>
-          <w:szCs w:val="22"/>
-        </w:rPr>
-        <w:t>所）＋生【宮】。</w:t>
-      </w:r>
-      <w:r>
-        <w:rPr>
-          <w:rFonts w:hint="eastAsia"/>
-          <w:sz w:val="22"/>
-          <w:szCs w:val="22"/>
-        </w:rPr>
-        <w:t>（大正</w:t>
+        <w:t>（所）＋生【宮】。（大正</w:t>
       </w:r>
       <w:r>
         <w:rPr>
@@ -33516,15 +33106,7 @@
           <w:sz w:val="22"/>
           <w:szCs w:val="22"/>
         </w:rPr>
-        <w:t>〔智〕－【宮】。</w:t>
-      </w:r>
-      <w:r>
-        <w:rPr>
-          <w:rFonts w:hint="eastAsia"/>
-          <w:sz w:val="22"/>
-          <w:szCs w:val="22"/>
-        </w:rPr>
-        <w:t>（大正</w:t>
+        <w:t>〔智〕－【宮】。（大正</w:t>
       </w:r>
       <w:r>
         <w:rPr>
@@ -34167,23 +33749,7 @@
           <w:sz w:val="22"/>
           <w:szCs w:val="22"/>
         </w:rPr>
-        <w:t>）</w:t>
-      </w:r>
-      <w:r>
-        <w:rPr>
-          <w:rFonts w:hint="eastAsia"/>
-          <w:sz w:val="22"/>
-          <w:szCs w:val="22"/>
-        </w:rPr>
-        <w:t>中＋（不）【元】【明】【宮】。</w:t>
-      </w:r>
-      <w:r>
-        <w:rPr>
-          <w:rFonts w:hint="eastAsia"/>
-          <w:sz w:val="22"/>
-          <w:szCs w:val="22"/>
-        </w:rPr>
-        <w:t>（大正</w:t>
+        <w:t>）中＋（不）【元】【明】【宮】。（大正</w:t>
       </w:r>
       <w:r>
         <w:rPr>
@@ -34482,15 +34048,7 @@
           <w:sz w:val="22"/>
           <w:szCs w:val="22"/>
         </w:rPr>
-        <w:t>盡＋（心）【宋】</w:t>
-      </w:r>
-      <w:r>
-        <w:rPr>
-          <w:rFonts w:hint="eastAsia"/>
-          <w:sz w:val="22"/>
-          <w:szCs w:val="22"/>
-        </w:rPr>
-        <w:t>＊【元】＊【明】＊</w:t>
+        <w:t>盡＋（心）【宋】＊【元】＊【明】＊</w:t>
       </w:r>
       <w:r>
         <w:rPr>
@@ -34724,15 +34282,7 @@
           <w:sz w:val="22"/>
           <w:szCs w:val="22"/>
         </w:rPr>
-        <w:t>佛言：「</w:t>
-      </w:r>
-      <w:r>
-        <w:rPr>
-          <w:rFonts w:ascii="標楷體" w:eastAsia="標楷體" w:hAnsi="標楷體" w:hint="eastAsia"/>
-          <w:sz w:val="22"/>
-          <w:szCs w:val="22"/>
-        </w:rPr>
-        <w:t>善現！於意云何？汝為住道得盡諸漏心解脫不？」</w:t>
+        <w:t>佛言：「善現！於意云何？汝為住道得盡諸漏心解脫不？」</w:t>
       </w:r>
       <w:r>
         <w:rPr>
@@ -36094,15 +35644,7 @@
           <w:sz w:val="22"/>
           <w:szCs w:val="22"/>
         </w:rPr>
-        <w:t>〔凡〕－【宋】【宮】。</w:t>
-      </w:r>
-      <w:r>
-        <w:rPr>
-          <w:rFonts w:hint="eastAsia"/>
-          <w:sz w:val="22"/>
-          <w:szCs w:val="22"/>
-        </w:rPr>
-        <w:t>（大正</w:t>
+        <w:t>〔凡〕－【宋】【宮】。（大正</w:t>
       </w:r>
       <w:r>
         <w:rPr>
@@ -36271,15 +35813,7 @@
           <w:sz w:val="22"/>
           <w:szCs w:val="22"/>
         </w:rPr>
-        <w:t>佛言：「</w:t>
-      </w:r>
-      <w:r>
-        <w:rPr>
-          <w:rFonts w:ascii="標楷體" w:eastAsia="標楷體" w:hAnsi="標楷體" w:hint="eastAsia"/>
-          <w:sz w:val="22"/>
-          <w:szCs w:val="22"/>
-        </w:rPr>
-        <w:t>善現！習氣相續實非煩惱，然諸聲聞及諸獨覺煩惱已斷，猶有少分似貪瞋癡動發身、語，即說此為習氣相續。此在愚夫異生相續能引無義，非在聲聞、獨覺相續能引無義，如是一切習氣相續，諸佛世尊究竟無有。」</w:t>
+        <w:t>佛言：「善現！習氣相續實非煩惱，然諸聲聞及諸獨覺煩惱已斷，猶有少分似貪瞋癡動發身、語，即說此為習氣相續。此在愚夫異生相續能引無義，非在聲聞、獨覺相續能引無義，如是一切習氣相續，諸佛世尊究竟無有。」</w:t>
       </w:r>
       <w:r>
         <w:rPr>
@@ -36931,15 +36465,7 @@
           <w:sz w:val="22"/>
           <w:szCs w:val="22"/>
         </w:rPr>
-        <w:t>間＝尊【明】。</w:t>
-      </w:r>
-      <w:r>
-        <w:rPr>
-          <w:rFonts w:hint="eastAsia"/>
-          <w:sz w:val="22"/>
-          <w:szCs w:val="22"/>
-        </w:rPr>
-        <w:t>（大正</w:t>
+        <w:t>間＝尊【明】。（大正</w:t>
       </w:r>
       <w:r>
         <w:rPr>
@@ -37108,15 +36634,7 @@
           <w:sz w:val="22"/>
           <w:szCs w:val="22"/>
         </w:rPr>
-        <w:t>佛言：「</w:t>
-      </w:r>
-      <w:r>
-        <w:rPr>
-          <w:rFonts w:ascii="標楷體" w:eastAsia="標楷體" w:hAnsi="標楷體" w:hint="eastAsia"/>
-          <w:sz w:val="22"/>
-          <w:szCs w:val="22"/>
-        </w:rPr>
-        <w:t>善現！我依世俗言說顯示有預流等所顯差別，不依勝義，非勝義中可有顯示。何以故？</w:t>
+        <w:t>佛言：「善現！我依世俗言說顯示有預流等所顯差別，不依勝義，非勝義中可有顯示。何以故？</w:t>
       </w:r>
       <w:r>
         <w:rPr>
@@ -37245,15 +36763,7 @@
           <w:sz w:val="22"/>
           <w:szCs w:val="22"/>
         </w:rPr>
-        <w:t>〔法〕－【宋】【宮】【聖】</w:t>
-      </w:r>
-      <w:r>
-        <w:rPr>
-          <w:rFonts w:hint="eastAsia"/>
-          <w:sz w:val="22"/>
-          <w:szCs w:val="22"/>
-        </w:rPr>
-        <w:t>＊</w:t>
+        <w:t>〔法〕－【宋】【宮】【聖】＊</w:t>
       </w:r>
       <w:r>
         <w:rPr>
@@ -37396,15 +36906,7 @@
           <w:sz w:val="22"/>
           <w:szCs w:val="22"/>
         </w:rPr>
-        <w:t>〔若〕－【宋】【元】【明】【宮】。</w:t>
-      </w:r>
-      <w:r>
-        <w:rPr>
-          <w:rFonts w:hint="eastAsia"/>
-          <w:sz w:val="22"/>
-          <w:szCs w:val="22"/>
-        </w:rPr>
-        <w:t>（大正</w:t>
+        <w:t>〔若〕－【宋】【元】【明】【宮】。（大正</w:t>
       </w:r>
       <w:r>
         <w:rPr>
@@ -37510,15 +37012,7 @@
           <w:sz w:val="22"/>
           <w:szCs w:val="22"/>
         </w:rPr>
-        <w:t>〔世尊〕－【宮】。</w:t>
-      </w:r>
-      <w:r>
-        <w:rPr>
-          <w:rFonts w:hint="eastAsia"/>
-          <w:sz w:val="22"/>
-          <w:szCs w:val="22"/>
-        </w:rPr>
-        <w:t>（大正</w:t>
+        <w:t>〔世尊〕－【宮】。（大正</w:t>
       </w:r>
       <w:r>
         <w:rPr>
@@ -38477,15 +37971,7 @@
           <w:sz w:val="22"/>
           <w:szCs w:val="22"/>
         </w:rPr>
-        <w:t>〔是〕－【聖】。</w:t>
-      </w:r>
-      <w:r>
-        <w:rPr>
-          <w:rFonts w:hint="eastAsia"/>
-          <w:sz w:val="22"/>
-          <w:szCs w:val="22"/>
-        </w:rPr>
-        <w:t>（大正</w:t>
+        <w:t>〔是〕－【聖】。（大正</w:t>
       </w:r>
       <w:r>
         <w:rPr>
@@ -38591,15 +38077,7 @@
           <w:sz w:val="22"/>
           <w:szCs w:val="22"/>
         </w:rPr>
-        <w:t>〔求〕－【宋】【元】【明】【宮】【聖】。</w:t>
-      </w:r>
-      <w:r>
-        <w:rPr>
-          <w:rFonts w:hint="eastAsia"/>
-          <w:sz w:val="22"/>
-          <w:szCs w:val="22"/>
-        </w:rPr>
-        <w:t>（大正</w:t>
+        <w:t>〔求〕－【宋】【元】【明】【宮】【聖】。（大正</w:t>
       </w:r>
       <w:r>
         <w:rPr>
@@ -38704,15 +38182,7 @@
           <w:sz w:val="22"/>
           <w:szCs w:val="22"/>
         </w:rPr>
-        <w:t>怨</w:t>
-      </w:r>
-      <w:r>
-        <w:rPr>
-          <w:rFonts w:hint="eastAsia"/>
-          <w:sz w:val="22"/>
-          <w:szCs w:val="22"/>
-        </w:rPr>
-        <w:t>讎（</w:t>
+        <w:t>怨讎（</w:t>
       </w:r>
       <w:r>
         <w:rPr>
@@ -38809,15 +38279,7 @@
           <w:sz w:val="22"/>
           <w:szCs w:val="22"/>
         </w:rPr>
-        <w:t>〔斷〕－【宋】【元】【明】【宮】。</w:t>
-      </w:r>
-      <w:r>
-        <w:rPr>
-          <w:rFonts w:hint="eastAsia"/>
-          <w:sz w:val="22"/>
-          <w:szCs w:val="22"/>
-        </w:rPr>
-        <w:t>（大正</w:t>
+        <w:t>〔斷〕－【宋】【元】【明】【宮】。（大正</w:t>
       </w:r>
       <w:r>
         <w:rPr>
@@ -39085,15 +38547,7 @@
           <w:sz w:val="22"/>
           <w:szCs w:val="22"/>
         </w:rPr>
-        <w:t>提＋（是）【宋】【元】【明】。</w:t>
-      </w:r>
-      <w:r>
-        <w:rPr>
-          <w:rFonts w:hint="eastAsia"/>
-          <w:sz w:val="22"/>
-          <w:szCs w:val="22"/>
-        </w:rPr>
-        <w:t>（大正</w:t>
+        <w:t>提＋（是）【宋】【元】【明】。（大正</w:t>
       </w:r>
       <w:r>
         <w:rPr>
@@ -39728,15 +39182,7 @@
           <w:sz w:val="22"/>
           <w:szCs w:val="22"/>
         </w:rPr>
-        <w:t>我不應行</w:t>
-      </w:r>
-      <w:r>
-        <w:rPr>
-          <w:rFonts w:eastAsia="標楷體" w:hint="eastAsia"/>
-          <w:sz w:val="22"/>
-          <w:szCs w:val="22"/>
-        </w:rPr>
-        <w:t>貪義非義，我不應行瞋義非義，我不應行癡義非義，我不應行邪見義非義，我不應行邪定義非義，我不應行乃至一切見趣義非義。</w:t>
+        <w:t>我不應行貪義非義，我不應行瞋義非義，我不應行癡義非義，我不應行邪見義非義，我不應行邪定義非義，我不應行乃至一切見趣義非義。</w:t>
       </w:r>
       <w:r>
         <w:rPr>
@@ -39900,15 +39346,7 @@
           <w:sz w:val="22"/>
           <w:szCs w:val="22"/>
         </w:rPr>
-        <w:t>所以者何？</w:t>
-      </w:r>
-      <w:r>
-        <w:rPr>
-          <w:rFonts w:ascii="標楷體" w:eastAsia="標楷體" w:hAnsi="標楷體" w:hint="eastAsia"/>
-          <w:sz w:val="22"/>
-          <w:szCs w:val="22"/>
-        </w:rPr>
-        <w:t>貪欲、瞋恚、愚癡、邪見、邪定，乃至一切見趣真如、實際，不與諸法為義非義。</w:t>
+        <w:t>所以者何？貪欲、瞋恚、愚癡、邪見、邪定，乃至一切見趣真如、實際，不與諸法為義非義。</w:t>
       </w:r>
       <w:r>
         <w:rPr>
@@ -40188,15 +39626,7 @@
           <w:sz w:val="22"/>
           <w:szCs w:val="22"/>
         </w:rPr>
-        <w:t>義＋（及）【宋】【元】【明】【宮】。</w:t>
-      </w:r>
-      <w:r>
-        <w:rPr>
-          <w:rFonts w:hint="eastAsia"/>
-          <w:sz w:val="22"/>
-          <w:szCs w:val="22"/>
-        </w:rPr>
-        <w:t>（大正</w:t>
+        <w:t>義＋（及）【宋】【元】【明】【宮】。（大正</w:t>
       </w:r>
       <w:r>
         <w:rPr>
@@ -40676,15 +40106,7 @@
           <w:sz w:val="22"/>
           <w:szCs w:val="22"/>
         </w:rPr>
-        <w:t>義＋（以）【石】。</w:t>
-      </w:r>
-      <w:r>
-        <w:rPr>
-          <w:rFonts w:hint="eastAsia"/>
-          <w:sz w:val="22"/>
-          <w:szCs w:val="22"/>
-        </w:rPr>
-        <w:t>（大正</w:t>
+        <w:t>義＋（以）【石】。（大正</w:t>
       </w:r>
       <w:r>
         <w:rPr>
@@ -41163,15 +40585,7 @@
           <w:sz w:val="22"/>
           <w:szCs w:val="22"/>
         </w:rPr>
-        <w:t>）</w:t>
-      </w:r>
-      <w:r>
-        <w:rPr>
-          <w:rFonts w:hint="eastAsia"/>
-          <w:sz w:val="22"/>
-          <w:szCs w:val="22"/>
-        </w:rPr>
-        <w:t>《放光般若經》卷</w:t>
+        <w:t>）《放光般若經》卷</w:t>
       </w:r>
       <w:r>
         <w:rPr>
@@ -41756,15 +41170,7 @@
           <w:sz w:val="22"/>
           <w:szCs w:val="22"/>
         </w:rPr>
-        <w:t>不＋（以）【宋】【元】【明】。</w:t>
-      </w:r>
-      <w:r>
-        <w:rPr>
-          <w:rFonts w:hint="eastAsia"/>
-          <w:sz w:val="22"/>
-          <w:szCs w:val="22"/>
-        </w:rPr>
-        <w:t>（大正</w:t>
+        <w:t>不＋（以）【宋】【元】【明】。（大正</w:t>
       </w:r>
       <w:r>
         <w:rPr>
@@ -41869,15 +41275,7 @@
           <w:sz w:val="22"/>
           <w:szCs w:val="22"/>
         </w:rPr>
-        <w:t>〔亦〕－【宋】【元】【明】【宮】。</w:t>
-      </w:r>
-      <w:r>
-        <w:rPr>
-          <w:rFonts w:hint="eastAsia"/>
-          <w:sz w:val="22"/>
-          <w:szCs w:val="22"/>
-        </w:rPr>
-        <w:t>（大正</w:t>
+        <w:t>〔亦〕－【宋】【元】【明】【宮】。（大正</w:t>
       </w:r>
       <w:r>
         <w:rPr>
@@ -42163,15 +41561,7 @@
           <w:sz w:val="22"/>
           <w:szCs w:val="22"/>
         </w:rPr>
-        <w:t>〔論〕－【宋】【宮】【聖】。</w:t>
-      </w:r>
-      <w:r>
-        <w:rPr>
-          <w:rFonts w:hint="eastAsia"/>
-          <w:sz w:val="22"/>
-          <w:szCs w:val="22"/>
-        </w:rPr>
-        <w:t>（大正</w:t>
+        <w:t>〔論〕－【宋】【宮】【聖】。（大正</w:t>
       </w:r>
       <w:r>
         <w:rPr>
@@ -42275,15 +41665,7 @@
           <w:sz w:val="22"/>
           <w:szCs w:val="22"/>
         </w:rPr>
-        <w:t>著＝者【聖】。</w:t>
-      </w:r>
-      <w:r>
-        <w:rPr>
-          <w:rFonts w:hint="eastAsia"/>
-          <w:sz w:val="22"/>
-          <w:szCs w:val="22"/>
-        </w:rPr>
-        <w:t>（大正</w:t>
+        <w:t>著＝者【聖】。（大正</w:t>
       </w:r>
       <w:r>
         <w:rPr>
@@ -42388,15 +41770,7 @@
           <w:sz w:val="22"/>
           <w:szCs w:val="22"/>
         </w:rPr>
-        <w:t>〔著〕－【元】【明】【聖】【石】。</w:t>
-      </w:r>
-      <w:r>
-        <w:rPr>
-          <w:rFonts w:hint="eastAsia"/>
-          <w:sz w:val="22"/>
-          <w:szCs w:val="22"/>
-        </w:rPr>
-        <w:t>（大正</w:t>
+        <w:t>〔著〕－【元】【明】【聖】【石】。（大正</w:t>
       </w:r>
       <w:r>
         <w:rPr>
@@ -42516,23 +41890,7 @@
           <w:sz w:val="22"/>
           <w:szCs w:val="22"/>
         </w:rPr>
-        <w:t>）</w:t>
-      </w:r>
-      <w:r>
-        <w:rPr>
-          <w:rFonts w:hint="eastAsia"/>
-          <w:sz w:val="22"/>
-          <w:szCs w:val="22"/>
-        </w:rPr>
-        <w:t>隨＝墮【宋】【元】【明】【宮】【聖】【石】。</w:t>
-      </w:r>
-      <w:r>
-        <w:rPr>
-          <w:rFonts w:hint="eastAsia"/>
-          <w:sz w:val="22"/>
-          <w:szCs w:val="22"/>
-        </w:rPr>
-        <w:t>（大正</w:t>
+        <w:t>）隨＝墮【宋】【元】【明】【宮】【聖】【石】。（大正</w:t>
       </w:r>
       <w:r>
         <w:rPr>
@@ -42714,23 +42072,7 @@
           <w:sz w:val="22"/>
           <w:szCs w:val="22"/>
         </w:rPr>
-        <w:t>若＝答【石】。</w:t>
-      </w:r>
-      <w:r>
-        <w:rPr>
-          <w:rFonts w:hint="eastAsia"/>
-          <w:sz w:val="22"/>
-          <w:szCs w:val="22"/>
-        </w:rPr>
-        <w:t>（</w:t>
-      </w:r>
-      <w:r>
-        <w:rPr>
-          <w:rFonts w:hint="eastAsia"/>
-          <w:sz w:val="22"/>
-          <w:szCs w:val="22"/>
-        </w:rPr>
-        <w:t>大正</w:t>
+        <w:t>若＝答【石】。（大正</w:t>
       </w:r>
       <w:r>
         <w:rPr>
@@ -42834,15 +42176,7 @@
           <w:sz w:val="22"/>
           <w:szCs w:val="22"/>
         </w:rPr>
-        <w:t>尼＝泥【宮】</w:t>
-      </w:r>
-      <w:r>
-        <w:rPr>
-          <w:rFonts w:hint="eastAsia"/>
-          <w:sz w:val="22"/>
-          <w:szCs w:val="22"/>
-        </w:rPr>
-        <w:t>＊</w:t>
+        <w:t>尼＝泥【宮】＊</w:t>
       </w:r>
       <w:r>
         <w:rPr>
@@ -43005,15 +42339,7 @@
           <w:sz w:val="22"/>
           <w:szCs w:val="22"/>
         </w:rPr>
-        <w:t>有＝又【宋】【元】【明】【宮】【聖】。</w:t>
-      </w:r>
-      <w:r>
-        <w:rPr>
-          <w:rFonts w:hint="eastAsia"/>
-          <w:sz w:val="22"/>
-          <w:szCs w:val="22"/>
-        </w:rPr>
-        <w:t>（大正</w:t>
+        <w:t>有＝又【宋】【元】【明】【宮】【聖】。（大正</w:t>
       </w:r>
       <w:r>
         <w:rPr>
@@ -43221,15 +42547,7 @@
           <w:sz w:val="22"/>
           <w:szCs w:val="22"/>
         </w:rPr>
-        <w:t>最＝罪【元】【明】。</w:t>
-      </w:r>
-      <w:r>
-        <w:rPr>
-          <w:rFonts w:hint="eastAsia"/>
-          <w:sz w:val="22"/>
-          <w:szCs w:val="22"/>
-        </w:rPr>
-        <w:t>（大正</w:t>
+        <w:t>最＝罪【元】【明】。（大正</w:t>
       </w:r>
       <w:r>
         <w:rPr>
@@ -43349,15 +42667,7 @@
           <w:sz w:val="22"/>
           <w:szCs w:val="22"/>
         </w:rPr>
-        <w:t>）</w:t>
-      </w:r>
-      <w:r>
-        <w:rPr>
-          <w:rFonts w:hint="eastAsia"/>
-          <w:sz w:val="22"/>
-          <w:szCs w:val="22"/>
-        </w:rPr>
-        <w:t>詳見《中阿含經》卷</w:t>
+        <w:t>）詳見《中阿含經》卷</w:t>
       </w:r>
       <w:r>
         <w:rPr>
@@ -43493,15 +42803,7 @@
           <w:sz w:val="22"/>
           <w:szCs w:val="22"/>
         </w:rPr>
-        <w:t>）經：</w:t>
-      </w:r>
-      <w:r>
-        <w:rPr>
-          <w:rFonts w:hint="eastAsia"/>
-          <w:sz w:val="22"/>
-          <w:szCs w:val="22"/>
-        </w:rPr>
-        <w:t>意業最大。（印順法師，《大智度論筆記》〔</w:t>
+        <w:t>）經：意業最大。（印順法師，《大智度論筆記》〔</w:t>
       </w:r>
       <w:r>
         <w:rPr>
@@ -43589,15 +42891,7 @@
           <w:sz w:val="22"/>
           <w:szCs w:val="22"/>
         </w:rPr>
-        <w:t>〔佛〕－【宋】【元】【明】【宮】【聖】【石】。</w:t>
-      </w:r>
-      <w:r>
-        <w:rPr>
-          <w:rFonts w:hint="eastAsia"/>
-          <w:sz w:val="22"/>
-          <w:szCs w:val="22"/>
-        </w:rPr>
-        <w:t>（大正</w:t>
+        <w:t>〔佛〕－【宋】【元】【明】【宮】【聖】【石】。（大正</w:t>
       </w:r>
       <w:r>
         <w:rPr>
@@ -43701,15 +42995,7 @@
           <w:sz w:val="22"/>
           <w:szCs w:val="22"/>
         </w:rPr>
-        <w:t>死＋（苦）【宋】【元】【明】【宮】。</w:t>
-      </w:r>
-      <w:r>
-        <w:rPr>
-          <w:rFonts w:hint="eastAsia"/>
-          <w:sz w:val="22"/>
-          <w:szCs w:val="22"/>
-        </w:rPr>
-        <w:t>（大正</w:t>
+        <w:t>死＋（苦）【宋】【元】【明】【宮】。（大正</w:t>
       </w:r>
       <w:r>
         <w:rPr>
@@ -43813,15 +43099,7 @@
           <w:sz w:val="22"/>
           <w:szCs w:val="22"/>
         </w:rPr>
-        <w:t>佛因世間有老、病、</w:t>
-      </w:r>
-      <w:r>
-        <w:rPr>
-          <w:rFonts w:hint="eastAsia"/>
-          <w:sz w:val="22"/>
-          <w:szCs w:val="22"/>
-        </w:rPr>
-        <w:t>死故出世度生，參見《雜阿含經》卷</w:t>
+        <w:t>佛因世間有老、病、死故出世度生，參見《雜阿含經》卷</w:t>
       </w:r>
       <w:r>
         <w:rPr>
@@ -43962,23 +43240,7 @@
           <w:sz w:val="22"/>
           <w:szCs w:val="22"/>
         </w:rPr>
-        <w:t>〔若多〕－【聖】【石】。</w:t>
-      </w:r>
-      <w:r>
-        <w:rPr>
-          <w:rFonts w:hint="eastAsia"/>
-          <w:sz w:val="22"/>
-          <w:szCs w:val="22"/>
-        </w:rPr>
-        <w:t>（</w:t>
-      </w:r>
-      <w:r>
-        <w:rPr>
-          <w:rFonts w:hint="eastAsia"/>
-          <w:sz w:val="22"/>
-          <w:szCs w:val="22"/>
-        </w:rPr>
-        <w:t>大正</w:t>
+        <w:t>〔若多〕－【聖】【石】。（大正</w:t>
       </w:r>
       <w:r>
         <w:rPr>
@@ -44082,15 +43344,7 @@
           <w:sz w:val="22"/>
           <w:szCs w:val="22"/>
         </w:rPr>
-        <w:t>得＋（無）【石】。</w:t>
-      </w:r>
-      <w:r>
-        <w:rPr>
-          <w:rFonts w:hint="eastAsia"/>
-          <w:sz w:val="22"/>
-          <w:szCs w:val="22"/>
-        </w:rPr>
-        <w:t>（大正</w:t>
+        <w:t>得＋（無）【石】。（大正</w:t>
       </w:r>
       <w:r>
         <w:rPr>
@@ -44195,15 +43449,7 @@
           <w:sz w:val="22"/>
           <w:szCs w:val="22"/>
         </w:rPr>
-        <w:t>〔福〕－【聖】【石】。</w:t>
-      </w:r>
-      <w:r>
-        <w:rPr>
-          <w:rFonts w:hint="eastAsia"/>
-          <w:sz w:val="22"/>
-          <w:szCs w:val="22"/>
-        </w:rPr>
-        <w:t>（大正</w:t>
+        <w:t>〔福〕－【聖】【石】。（大正</w:t>
       </w:r>
       <w:r>
         <w:rPr>
@@ -44411,15 +43657,7 @@
           <w:sz w:val="22"/>
           <w:szCs w:val="22"/>
         </w:rPr>
-        <w:t>諸＝說【聖】。</w:t>
-      </w:r>
-      <w:r>
-        <w:rPr>
-          <w:rFonts w:hint="eastAsia"/>
-          <w:sz w:val="22"/>
-          <w:szCs w:val="22"/>
-        </w:rPr>
-        <w:t>（大正</w:t>
+        <w:t>諸＝說【聖】。（大正</w:t>
       </w:r>
       <w:r>
         <w:rPr>
@@ -44523,15 +43761,7 @@
           <w:sz w:val="22"/>
           <w:szCs w:val="22"/>
         </w:rPr>
-        <w:t>解＋（脫）【宋】【元】【明】。</w:t>
-      </w:r>
-      <w:r>
-        <w:rPr>
-          <w:rFonts w:hint="eastAsia"/>
-          <w:sz w:val="22"/>
-          <w:szCs w:val="22"/>
-        </w:rPr>
-        <w:t>（大正</w:t>
+        <w:t>解＋（脫）【宋】【元】【明】。（大正</w:t>
       </w:r>
       <w:r>
         <w:rPr>
@@ -44635,15 +43865,7 @@
           <w:sz w:val="22"/>
           <w:szCs w:val="22"/>
         </w:rPr>
-        <w:t>語＝謂【聖】。</w:t>
-      </w:r>
-      <w:r>
-        <w:rPr>
-          <w:rFonts w:hint="eastAsia"/>
-          <w:sz w:val="22"/>
-          <w:szCs w:val="22"/>
-        </w:rPr>
-        <w:t>（大正</w:t>
+        <w:t>語＝謂【聖】。（大正</w:t>
       </w:r>
       <w:r>
         <w:rPr>
@@ -44763,15 +43985,7 @@
           <w:sz w:val="22"/>
           <w:szCs w:val="22"/>
         </w:rPr>
-        <w:t>）</w:t>
-      </w:r>
-      <w:r>
-        <w:rPr>
-          <w:rFonts w:hint="eastAsia"/>
-          <w:sz w:val="22"/>
-          <w:szCs w:val="22"/>
-        </w:rPr>
-        <w:t>《妙法蓮華經》卷</w:t>
+        <w:t>）《妙法蓮華經》卷</w:t>
       </w:r>
       <w:r>
         <w:rPr>
@@ -44916,15 +44130,7 @@
           <w:sz w:val="22"/>
           <w:szCs w:val="22"/>
         </w:rPr>
-        <w:t>）《法華經》：火宅，以三乘</w:t>
-      </w:r>
-      <w:r>
-        <w:rPr>
-          <w:rFonts w:hint="eastAsia"/>
-          <w:sz w:val="22"/>
-          <w:szCs w:val="22"/>
-        </w:rPr>
-        <w:t>引出眾子。（印順法師，《大智度論筆記》［</w:t>
+        <w:t>）《法華經》：火宅，以三乘引出眾子。（印順法師，《大智度論筆記》［</w:t>
       </w:r>
       <w:r>
         <w:rPr>
@@ -45214,15 +44420,7 @@
           <w:sz w:val="22"/>
           <w:szCs w:val="22"/>
         </w:rPr>
-        <w:t>〔言〕－【聖】。</w:t>
-      </w:r>
-      <w:r>
-        <w:rPr>
-          <w:rFonts w:hint="eastAsia"/>
-          <w:sz w:val="22"/>
-          <w:szCs w:val="22"/>
-        </w:rPr>
-        <w:t>（大正</w:t>
+        <w:t>〔言〕－【聖】。（大正</w:t>
       </w:r>
       <w:r>
         <w:rPr>
@@ -45508,15 +44706,7 @@
           <w:sz w:val="22"/>
           <w:szCs w:val="22"/>
         </w:rPr>
-        <w:t>苦＝若【宮】。</w:t>
-      </w:r>
-      <w:r>
-        <w:rPr>
-          <w:rFonts w:hint="eastAsia"/>
-          <w:sz w:val="22"/>
-          <w:szCs w:val="22"/>
-        </w:rPr>
-        <w:t>（大正</w:t>
+        <w:t>苦＝若【宮】。（大正</w:t>
       </w:r>
       <w:r>
         <w:rPr>
@@ -45901,15 +45091,7 @@
           <w:sz w:val="22"/>
           <w:szCs w:val="22"/>
         </w:rPr>
-        <w:t>知＝智【宋】【元】【明】【宮】。</w:t>
-      </w:r>
-      <w:r>
-        <w:rPr>
-          <w:rFonts w:hint="eastAsia"/>
-          <w:sz w:val="22"/>
-          <w:szCs w:val="22"/>
-        </w:rPr>
-        <w:t>（大正</w:t>
+        <w:t>知＝智【宋】【元】【明】【宮】。（大正</w:t>
       </w:r>
       <w:r>
         <w:rPr>
@@ -46014,15 +45196,7 @@
           <w:sz w:val="22"/>
           <w:szCs w:val="22"/>
         </w:rPr>
-        <w:t>著＝若【聖】。</w:t>
-      </w:r>
-      <w:r>
-        <w:rPr>
-          <w:rFonts w:hint="eastAsia"/>
-          <w:sz w:val="22"/>
-          <w:szCs w:val="22"/>
-        </w:rPr>
-        <w:t>（大正</w:t>
+        <w:t>著＝若【聖】。（大正</w:t>
       </w:r>
       <w:r>
         <w:rPr>
@@ -46128,15 +45302,7 @@
           <w:sz w:val="22"/>
           <w:szCs w:val="22"/>
         </w:rPr>
-        <w:t>〔復〕－【聖】。</w:t>
-      </w:r>
-      <w:r>
-        <w:rPr>
-          <w:rFonts w:hint="eastAsia"/>
-          <w:sz w:val="22"/>
-          <w:szCs w:val="22"/>
-        </w:rPr>
-        <w:t>（大正</w:t>
+        <w:t>〔復〕－【聖】。（大正</w:t>
       </w:r>
       <w:r>
         <w:rPr>
@@ -46256,23 +45422,7 @@
           <w:sz w:val="22"/>
           <w:szCs w:val="22"/>
         </w:rPr>
-        <w:t>）</w:t>
-      </w:r>
-      <w:r>
-        <w:rPr>
-          <w:rFonts w:hint="eastAsia"/>
-          <w:sz w:val="22"/>
-          <w:szCs w:val="22"/>
-        </w:rPr>
-        <w:t>或</w:t>
-      </w:r>
-      <w:r>
-        <w:rPr>
-          <w:rFonts w:hint="eastAsia"/>
-          <w:sz w:val="22"/>
-          <w:szCs w:val="22"/>
-        </w:rPr>
-        <w:t>＝惑【宋】【元】【明】【宮】。（大正</w:t>
+        <w:t>）或＝惑【宋】【元】【明】【宮】。（大正</w:t>
       </w:r>
       <w:r>
         <w:rPr>
@@ -46600,15 +45750,7 @@
           <w:sz w:val="22"/>
           <w:szCs w:val="22"/>
         </w:rPr>
-        <w:t>為不＝不為【宋】【元】【明】【聖】【石】，＝為【宮】。</w:t>
-      </w:r>
-      <w:r>
-        <w:rPr>
-          <w:rFonts w:hint="eastAsia"/>
-          <w:sz w:val="22"/>
-          <w:szCs w:val="22"/>
-        </w:rPr>
-        <w:t>（大正</w:t>
+        <w:t>為不＝不為【宋】【元】【明】【聖】【石】，＝為【宮】。（大正</w:t>
       </w:r>
       <w:r>
         <w:rPr>
@@ -46713,15 +45855,7 @@
           <w:sz w:val="22"/>
           <w:szCs w:val="22"/>
         </w:rPr>
-        <w:t>〔人言〕－【宮】，人＝住【宋】【元】【明】。</w:t>
-      </w:r>
-      <w:r>
-        <w:rPr>
-          <w:rFonts w:hint="eastAsia"/>
-          <w:sz w:val="22"/>
-          <w:szCs w:val="22"/>
-        </w:rPr>
-        <w:t>（大正</w:t>
+        <w:t>〔人言〕－【宮】，人＝住【宋】【元】【明】。（大正</w:t>
       </w:r>
       <w:r>
         <w:rPr>
@@ -46826,15 +45960,7 @@
           <w:sz w:val="22"/>
           <w:szCs w:val="22"/>
         </w:rPr>
-        <w:t>〔住〕－【宋】【元】【明】。</w:t>
-      </w:r>
-      <w:r>
-        <w:rPr>
-          <w:rFonts w:hint="eastAsia"/>
-          <w:sz w:val="22"/>
-          <w:szCs w:val="22"/>
-        </w:rPr>
-        <w:t>（大正</w:t>
+        <w:t>〔住〕－【宋】【元】【明】。（大正</w:t>
       </w:r>
       <w:r>
         <w:rPr>
@@ -46939,15 +46065,7 @@
           <w:sz w:val="22"/>
           <w:szCs w:val="22"/>
         </w:rPr>
-        <w:t>〔汝〕－【宮】【聖】。</w:t>
-      </w:r>
-      <w:r>
-        <w:rPr>
-          <w:rFonts w:hint="eastAsia"/>
-          <w:sz w:val="22"/>
-          <w:szCs w:val="22"/>
-        </w:rPr>
-        <w:t>（大正</w:t>
+        <w:t>〔汝〕－【宮】【聖】。（大正</w:t>
       </w:r>
       <w:r>
         <w:rPr>
@@ -47052,15 +46170,7 @@
           <w:sz w:val="22"/>
           <w:szCs w:val="22"/>
         </w:rPr>
-        <w:t>〔應〕－【宮】【聖】。</w:t>
-      </w:r>
-      <w:r>
-        <w:rPr>
-          <w:rFonts w:hint="eastAsia"/>
-          <w:sz w:val="22"/>
-          <w:szCs w:val="22"/>
-        </w:rPr>
-        <w:t>（大正</w:t>
+        <w:t>〔應〕－【宮】【聖】。（大正</w:t>
       </w:r>
       <w:r>
         <w:rPr>
@@ -47164,15 +46274,7 @@
           <w:sz w:val="22"/>
           <w:szCs w:val="22"/>
         </w:rPr>
-        <w:t>知＝</w:t>
-      </w:r>
-      <w:r>
-        <w:rPr>
-          <w:rFonts w:hint="eastAsia"/>
-          <w:sz w:val="22"/>
-          <w:szCs w:val="22"/>
-        </w:rPr>
-        <w:t>知智【宋】【元】【明】【石】，＝智【宮】【聖】。（大正</w:t>
+        <w:t>知＝知智【宋】【元】【明】【石】，＝智【宮】【聖】。（大正</w:t>
       </w:r>
       <w:r>
         <w:rPr>
@@ -47276,15 +46378,7 @@
           <w:sz w:val="22"/>
           <w:szCs w:val="22"/>
         </w:rPr>
-        <w:t>自＝白【聖】。</w:t>
-      </w:r>
-      <w:r>
-        <w:rPr>
-          <w:rFonts w:hint="eastAsia"/>
-          <w:sz w:val="22"/>
-          <w:szCs w:val="22"/>
-        </w:rPr>
-        <w:t>（大正</w:t>
+        <w:t>自＝白【聖】。（大正</w:t>
       </w:r>
       <w:r>
         <w:rPr>
@@ -47388,15 +46482,7 @@
           <w:sz w:val="22"/>
           <w:szCs w:val="22"/>
         </w:rPr>
-        <w:t>其＝甚【聖】。</w:t>
-      </w:r>
-      <w:r>
-        <w:rPr>
-          <w:rFonts w:hint="eastAsia"/>
-          <w:sz w:val="22"/>
-          <w:szCs w:val="22"/>
-        </w:rPr>
-        <w:t>（大正</w:t>
+        <w:t>其＝甚【聖】。（大正</w:t>
       </w:r>
       <w:r>
         <w:rPr>
@@ -48035,23 +47121,7 @@
           <w:sz w:val="22"/>
           <w:szCs w:val="22"/>
         </w:rPr>
-        <w:t>〔中下〕－【宮】。</w:t>
-      </w:r>
-      <w:r>
-        <w:rPr>
-          <w:rFonts w:hint="eastAsia"/>
-          <w:sz w:val="22"/>
-          <w:szCs w:val="22"/>
-        </w:rPr>
-        <w:t>（</w:t>
-      </w:r>
-      <w:r>
-        <w:rPr>
-          <w:rFonts w:hint="eastAsia"/>
-          <w:sz w:val="22"/>
-          <w:szCs w:val="22"/>
-        </w:rPr>
-        <w:t>大正</w:t>
+        <w:t>〔中下〕－【宮】。（大正</w:t>
       </w:r>
       <w:r>
         <w:rPr>
@@ -48155,15 +47225,7 @@
           <w:sz w:val="22"/>
           <w:szCs w:val="22"/>
         </w:rPr>
-        <w:t>人＝夫【宋】【元】【明】【宮】。</w:t>
-      </w:r>
-      <w:r>
-        <w:rPr>
-          <w:rFonts w:hint="eastAsia"/>
-          <w:sz w:val="22"/>
-          <w:szCs w:val="22"/>
-        </w:rPr>
-        <w:t>（大正</w:t>
+        <w:t>人＝夫【宋】【元】【明】【宮】。（大正</w:t>
       </w:r>
       <w:r>
         <w:rPr>
@@ -48267,15 +47329,7 @@
           <w:sz w:val="22"/>
           <w:szCs w:val="22"/>
         </w:rPr>
-        <w:t>婆＝波【聖】。</w:t>
-      </w:r>
-      <w:r>
-        <w:rPr>
-          <w:rFonts w:hint="eastAsia"/>
-          <w:sz w:val="22"/>
-          <w:szCs w:val="22"/>
-        </w:rPr>
-        <w:t>（大正</w:t>
+        <w:t>婆＝波【聖】。（大正</w:t>
       </w:r>
       <w:r>
         <w:rPr>
@@ -48571,15 +47625,7 @@
           <w:sz w:val="22"/>
           <w:szCs w:val="22"/>
         </w:rPr>
-        <w:t>陳訴：陳述訴說。</w:t>
-      </w:r>
-      <w:r>
-        <w:rPr>
-          <w:rFonts w:hint="eastAsia"/>
-          <w:sz w:val="22"/>
-          <w:szCs w:val="22"/>
-        </w:rPr>
-        <w:t>（《漢語大詞典》（十一），</w:t>
+        <w:t>陳訴：陳述訴說。（《漢語大詞典》（十一），</w:t>
       </w:r>
       <w:r>
         <w:rPr>
@@ -48645,15 +47691,7 @@
           <w:sz w:val="22"/>
           <w:szCs w:val="22"/>
         </w:rPr>
-        <w:t>〔習〕－【聖】。</w:t>
-      </w:r>
-      <w:r>
-        <w:rPr>
-          <w:rFonts w:hint="eastAsia"/>
-          <w:sz w:val="22"/>
-          <w:szCs w:val="22"/>
-        </w:rPr>
-        <w:t>（大正</w:t>
+        <w:t>〔習〕－【聖】。（大正</w:t>
       </w:r>
       <w:r>
         <w:rPr>
@@ -49002,15 +48040,7 @@
           <w:sz w:val="22"/>
           <w:szCs w:val="22"/>
         </w:rPr>
-        <w:t>慍＝慢【聖】，＝恨【宮】【石】。（</w:t>
-      </w:r>
-      <w:r>
-        <w:rPr>
-          <w:rFonts w:hint="eastAsia"/>
-          <w:sz w:val="22"/>
-          <w:szCs w:val="22"/>
-        </w:rPr>
-        <w:t>大正</w:t>
+        <w:t>慍＝慢【聖】，＝恨【宮】【石】。（大正</w:t>
       </w:r>
       <w:r>
         <w:rPr>
@@ -49131,23 +48161,7 @@
           <w:sz w:val="22"/>
           <w:szCs w:val="22"/>
         </w:rPr>
-        <w:t>）</w:t>
-      </w:r>
-      <w:r>
-        <w:rPr>
-          <w:rFonts w:hint="eastAsia"/>
-          <w:sz w:val="22"/>
-          <w:szCs w:val="22"/>
-        </w:rPr>
-        <w:t>婆羅門五百罵罵佛、五百</w:t>
-      </w:r>
-      <w:r>
-        <w:rPr>
-          <w:rFonts w:hint="eastAsia"/>
-          <w:sz w:val="22"/>
-          <w:szCs w:val="22"/>
-        </w:rPr>
-        <w:t>讚讚佛。（印順法師，《大智度論筆記》［</w:t>
+        <w:t>）婆羅門五百罵罵佛、五百讚讚佛。（印順法師，《大智度論筆記》［</w:t>
       </w:r>
       <w:r>
         <w:rPr>
@@ -49357,23 +48371,7 @@
           <w:sz w:val="22"/>
           <w:szCs w:val="22"/>
         </w:rPr>
-        <w:t>孫＝酸【石】。</w:t>
-      </w:r>
-      <w:r>
-        <w:rPr>
-          <w:rFonts w:hint="eastAsia"/>
-          <w:sz w:val="22"/>
-          <w:szCs w:val="22"/>
-        </w:rPr>
-        <w:t>（</w:t>
-      </w:r>
-      <w:r>
-        <w:rPr>
-          <w:rFonts w:hint="eastAsia"/>
-          <w:sz w:val="22"/>
-          <w:szCs w:val="22"/>
-        </w:rPr>
-        <w:t>大正</w:t>
+        <w:t>孫＝酸【石】。（大正</w:t>
       </w:r>
       <w:r>
         <w:rPr>
@@ -49478,15 +48476,7 @@
           <w:sz w:val="22"/>
           <w:szCs w:val="22"/>
         </w:rPr>
-        <w:t>〔門〕－【宮】。</w:t>
-      </w:r>
-      <w:r>
-        <w:rPr>
-          <w:rFonts w:hint="eastAsia"/>
-          <w:sz w:val="22"/>
-          <w:szCs w:val="22"/>
-        </w:rPr>
-        <w:t>（大正</w:t>
+        <w:t>〔門〕－【宮】。（大正</w:t>
       </w:r>
       <w:r>
         <w:rPr>
@@ -49694,15 +48684,7 @@
           <w:sz w:val="22"/>
           <w:szCs w:val="22"/>
         </w:rPr>
-        <w:t>達</w:t>
-      </w:r>
-      <w:r>
-        <w:rPr>
-          <w:rFonts w:hint="eastAsia"/>
-          <w:sz w:val="22"/>
-          <w:szCs w:val="22"/>
-        </w:rPr>
-        <w:t>瞋＝達多瞋【宋】【元】【明】【宮】，＝達瞋恚【石】。（大正</w:t>
+        <w:t>達瞋＝達多瞋【宋】【元】【明】【宮】，＝達瞋恚【石】。（大正</w:t>
       </w:r>
       <w:r>
         <w:rPr>
@@ -49806,15 +48788,7 @@
           <w:sz w:val="22"/>
           <w:szCs w:val="22"/>
         </w:rPr>
-        <w:t>堆＝推【宋】【宮】，＝惟【聖】，＝埠【石】。</w:t>
-      </w:r>
-      <w:r>
-        <w:rPr>
-          <w:rFonts w:hint="eastAsia"/>
-          <w:sz w:val="22"/>
-          <w:szCs w:val="22"/>
-        </w:rPr>
-        <w:t>（大正</w:t>
+        <w:t>堆＝推【宋】【宮】，＝惟【聖】，＝埠【石】。（大正</w:t>
       </w:r>
       <w:r>
         <w:rPr>
@@ -49918,15 +48892,7 @@
           <w:sz w:val="22"/>
           <w:szCs w:val="22"/>
         </w:rPr>
-        <w:t>兩＝雨【聖】【石】。</w:t>
-      </w:r>
-      <w:r>
-        <w:rPr>
-          <w:rFonts w:hint="eastAsia"/>
-          <w:sz w:val="22"/>
-          <w:szCs w:val="22"/>
-        </w:rPr>
-        <w:t>（大正</w:t>
+        <w:t>兩＝雨【聖】【石】。（大正</w:t>
       </w:r>
       <w:r>
         <w:rPr>
@@ -50318,15 +49284,7 @@
           <w:sz w:val="22"/>
           <w:szCs w:val="22"/>
         </w:rPr>
-        <w:t>截＝煉【宋】【元】【明】。</w:t>
-      </w:r>
-      <w:r>
-        <w:rPr>
-          <w:rFonts w:hint="eastAsia"/>
-          <w:sz w:val="22"/>
-          <w:szCs w:val="22"/>
-        </w:rPr>
-        <w:t>（大正</w:t>
+        <w:t>截＝煉【宋】【元】【明】。（大正</w:t>
       </w:r>
       <w:r>
         <w:rPr>
@@ -50430,15 +49388,7 @@
           <w:sz w:val="22"/>
           <w:szCs w:val="22"/>
         </w:rPr>
-        <w:t>減＋（減）【聖】。</w:t>
-      </w:r>
-      <w:r>
-        <w:rPr>
-          <w:rFonts w:hint="eastAsia"/>
-          <w:sz w:val="22"/>
-          <w:szCs w:val="22"/>
-        </w:rPr>
-        <w:t>（大正</w:t>
+        <w:t>減＋（減）【聖】。（大正</w:t>
       </w:r>
       <w:r>
         <w:rPr>
@@ -50543,15 +49493,7 @@
           <w:sz w:val="22"/>
           <w:szCs w:val="22"/>
         </w:rPr>
-        <w:t>〔後際〕－【聖】。</w:t>
-      </w:r>
-      <w:r>
-        <w:rPr>
-          <w:rFonts w:hint="eastAsia"/>
-          <w:sz w:val="22"/>
-          <w:szCs w:val="22"/>
-        </w:rPr>
-        <w:t>（大正</w:t>
+        <w:t>〔後際〕－【聖】。（大正</w:t>
       </w:r>
       <w:r>
         <w:rPr>
@@ -51830,23 +50772,7 @@
           <w:sz w:val="22"/>
           <w:szCs w:val="22"/>
         </w:rPr>
-        <w:t>度恐怖＝恐怖度【石】。</w:t>
-      </w:r>
-      <w:r>
-        <w:rPr>
-          <w:rFonts w:hint="eastAsia"/>
-          <w:sz w:val="22"/>
-          <w:szCs w:val="22"/>
-        </w:rPr>
-        <w:t>（</w:t>
-      </w:r>
-      <w:r>
-        <w:rPr>
-          <w:rFonts w:hint="eastAsia"/>
-          <w:sz w:val="22"/>
-          <w:szCs w:val="22"/>
-        </w:rPr>
-        <w:t>大正</w:t>
+        <w:t>度恐怖＝恐怖度【石】。（大正</w:t>
       </w:r>
       <w:r>
         <w:rPr>
@@ -51952,23 +50878,7 @@
           <w:sz w:val="22"/>
           <w:szCs w:val="22"/>
         </w:rPr>
-        <w:t>（</w:t>
-      </w:r>
-      <w:r>
-        <w:rPr>
-          <w:rFonts w:hint="eastAsia"/>
-          <w:sz w:val="22"/>
-          <w:szCs w:val="22"/>
-        </w:rPr>
-        <w:t>名）＋到【宋】【元】【明】【宮】。</w:t>
-      </w:r>
-      <w:r>
-        <w:rPr>
-          <w:rFonts w:hint="eastAsia"/>
-          <w:sz w:val="22"/>
-          <w:szCs w:val="22"/>
-        </w:rPr>
-        <w:t>（大正</w:t>
+        <w:t>（名）＋到【宋】【元】【明】【宮】。（大正</w:t>
       </w:r>
       <w:r>
         <w:rPr>
@@ -52387,23 +51297,7 @@
           <w:sz w:val="22"/>
           <w:szCs w:val="22"/>
         </w:rPr>
-        <w:t>諸＝謂【宮】。</w:t>
-      </w:r>
-      <w:r>
-        <w:rPr>
-          <w:rFonts w:hint="eastAsia"/>
-          <w:sz w:val="22"/>
-          <w:szCs w:val="22"/>
-        </w:rPr>
-        <w:t>（</w:t>
-      </w:r>
-      <w:r>
-        <w:rPr>
-          <w:rFonts w:hint="eastAsia"/>
-          <w:sz w:val="22"/>
-          <w:szCs w:val="22"/>
-        </w:rPr>
-        <w:t>大正</w:t>
+        <w:t>諸＝謂【宮】。（大正</w:t>
       </w:r>
       <w:r>
         <w:rPr>
@@ -52509,15 +51403,7 @@
           <w:sz w:val="22"/>
           <w:szCs w:val="22"/>
         </w:rPr>
-        <w:t>〔能生……說〕十五字－【宋】【宮】。</w:t>
-      </w:r>
-      <w:r>
-        <w:rPr>
-          <w:rFonts w:hint="eastAsia"/>
-          <w:sz w:val="22"/>
-          <w:szCs w:val="22"/>
-        </w:rPr>
-        <w:t>（大正</w:t>
+        <w:t>〔能生……說〕十五字－【宋】【宮】。（大正</w:t>
       </w:r>
       <w:r>
         <w:rPr>
@@ -52623,15 +51509,7 @@
           <w:sz w:val="22"/>
           <w:szCs w:val="22"/>
         </w:rPr>
-        <w:t>〔不能〕－【宋】【宮】。</w:t>
-      </w:r>
-      <w:r>
-        <w:rPr>
-          <w:rFonts w:hint="eastAsia"/>
-          <w:sz w:val="22"/>
-          <w:szCs w:val="22"/>
-        </w:rPr>
-        <w:t>（大正</w:t>
+        <w:t>〔不能〕－【宋】【宮】。（大正</w:t>
       </w:r>
       <w:r>
         <w:rPr>
@@ -52737,15 +51615,7 @@
           <w:sz w:val="22"/>
           <w:szCs w:val="22"/>
         </w:rPr>
-        <w:t>〔行〕－【宋】【宮】。</w:t>
-      </w:r>
-      <w:r>
-        <w:rPr>
-          <w:rFonts w:hint="eastAsia"/>
-          <w:sz w:val="22"/>
-          <w:szCs w:val="22"/>
-        </w:rPr>
-        <w:t>（大正</w:t>
+        <w:t>〔行〕－【宋】【宮】。（大正</w:t>
       </w:r>
       <w:r>
         <w:rPr>
@@ -53103,15 +51973,7 @@
           <w:sz w:val="22"/>
           <w:szCs w:val="22"/>
         </w:rPr>
-        <w:t>）</w:t>
-      </w:r>
-      <w:r>
-        <w:rPr>
-          <w:rFonts w:hint="eastAsia"/>
-          <w:sz w:val="22"/>
-          <w:szCs w:val="22"/>
-        </w:rPr>
-        <w:t>，</w:t>
+        <w:t>），</w:t>
       </w:r>
       <w:r>
         <w:rPr>
@@ -55291,7 +54153,6 @@
         </w:rPr>
         <w:t>三、</w:t>
       </w:r>
-      <w:proofErr w:type="spellStart"/>
       <w:r>
         <w:rPr>
           <w:rFonts w:eastAsia="Roman Unicode"/>
@@ -55300,7 +54161,6 @@
         </w:rPr>
         <w:t>Pañcaviṃśati</w:t>
       </w:r>
-      <w:proofErr w:type="spellEnd"/>
       <w:r>
         <w:rPr>
           <w:rFonts w:hint="eastAsia"/>
@@ -55444,15 +54304,7 @@
           <w:sz w:val="22"/>
           <w:szCs w:val="22"/>
         </w:rPr>
-        <w:t>無常有二種：</w:t>
-      </w:r>
-      <w:r>
-        <w:rPr>
-          <w:rFonts w:eastAsia="標楷體" w:hint="eastAsia"/>
-          <w:sz w:val="22"/>
-          <w:szCs w:val="22"/>
-        </w:rPr>
-        <w:t>一者、破常顛到，不著無常；二者、著無常，生戲論。</w:t>
+        <w:t>無常有二種：一者、破常顛到，不著無常；二者、著無常，生戲論。</w:t>
       </w:r>
       <w:r>
         <w:rPr>
@@ -55563,15 +54415,7 @@
           <w:sz w:val="22"/>
           <w:szCs w:val="22"/>
         </w:rPr>
-        <w:t>知＝智【元】【明】【聖】【石】。</w:t>
-      </w:r>
-      <w:r>
-        <w:rPr>
-          <w:rFonts w:hint="eastAsia"/>
-          <w:sz w:val="22"/>
-          <w:szCs w:val="22"/>
-        </w:rPr>
-        <w:t>（大正</w:t>
+        <w:t>知＝智【元】【明】【聖】【石】。（大正</w:t>
       </w:r>
       <w:r>
         <w:rPr>
@@ -55692,23 +54536,7 @@
           <w:sz w:val="22"/>
           <w:szCs w:val="22"/>
         </w:rPr>
-        <w:t>）</w:t>
-      </w:r>
-      <w:r>
-        <w:rPr>
-          <w:rFonts w:hint="eastAsia"/>
-          <w:sz w:val="22"/>
-          <w:szCs w:val="22"/>
-        </w:rPr>
-        <w:t>有＝者【宋】【元】【明】【宮】【聖】。</w:t>
-      </w:r>
-      <w:r>
-        <w:rPr>
-          <w:rFonts w:hint="eastAsia"/>
-          <w:sz w:val="22"/>
-          <w:szCs w:val="22"/>
-        </w:rPr>
-        <w:t>（大正</w:t>
+        <w:t>）有＝者【宋】【元】【明】【宮】【聖】。（大正</w:t>
       </w:r>
       <w:r>
         <w:rPr>
@@ -55893,23 +54721,7 @@
           <w:sz w:val="22"/>
           <w:szCs w:val="22"/>
         </w:rPr>
-        <w:t>〔大〕－【聖】。</w:t>
-      </w:r>
-      <w:r>
-        <w:rPr>
-          <w:rFonts w:hint="eastAsia"/>
-          <w:sz w:val="22"/>
-          <w:szCs w:val="22"/>
-        </w:rPr>
-        <w:t>（</w:t>
-      </w:r>
-      <w:r>
-        <w:rPr>
-          <w:rFonts w:hint="eastAsia"/>
-          <w:sz w:val="22"/>
-          <w:szCs w:val="22"/>
-        </w:rPr>
-        <w:t>大正</w:t>
+        <w:t>〔大〕－【聖】。（大正</w:t>
       </w:r>
       <w:r>
         <w:rPr>
@@ -56014,15 +54826,7 @@
           <w:sz w:val="22"/>
           <w:szCs w:val="22"/>
         </w:rPr>
-        <w:t>辦＝辯【明】。</w:t>
-      </w:r>
-      <w:r>
-        <w:rPr>
-          <w:rFonts w:hint="eastAsia"/>
-          <w:sz w:val="22"/>
-          <w:szCs w:val="22"/>
-        </w:rPr>
-        <w:t>（大正</w:t>
+        <w:t>辦＝辯【明】。（大正</w:t>
       </w:r>
       <w:r>
         <w:rPr>
@@ -56127,15 +54931,7 @@
           <w:sz w:val="22"/>
           <w:szCs w:val="22"/>
         </w:rPr>
-        <w:t>智＝知【宋】【元】【明】【聖】【石】，〔智〕－【宮】。</w:t>
-      </w:r>
-      <w:r>
-        <w:rPr>
-          <w:rFonts w:hint="eastAsia"/>
-          <w:sz w:val="22"/>
-          <w:szCs w:val="22"/>
-        </w:rPr>
-        <w:t>（大正</w:t>
+        <w:t>智＝知【宋】【元】【明】【聖】【石】，〔智〕－【宮】。（大正</w:t>
       </w:r>
       <w:r>
         <w:rPr>
@@ -56240,15 +55036,7 @@
           <w:sz w:val="22"/>
           <w:szCs w:val="22"/>
         </w:rPr>
-        <w:t>實＝寶【宋】。</w:t>
-      </w:r>
-      <w:r>
-        <w:rPr>
-          <w:rFonts w:hint="eastAsia"/>
-          <w:sz w:val="22"/>
-          <w:szCs w:val="22"/>
-        </w:rPr>
-        <w:t>（大正</w:t>
+        <w:t>實＝寶【宋】。（大正</w:t>
       </w:r>
       <w:r>
         <w:rPr>
@@ -56353,15 +55141,7 @@
           <w:sz w:val="22"/>
           <w:szCs w:val="22"/>
         </w:rPr>
-        <w:t>所＋（不）【宋】【元】【明】【宮】【石】。</w:t>
-      </w:r>
-      <w:r>
-        <w:rPr>
-          <w:rFonts w:hint="eastAsia"/>
-          <w:sz w:val="22"/>
-          <w:szCs w:val="22"/>
-        </w:rPr>
-        <w:t>（大正</w:t>
+        <w:t>所＋（不）【宋】【元】【明】【宮】【石】。（大正</w:t>
       </w:r>
       <w:r>
         <w:rPr>
@@ -56467,15 +55247,7 @@
           <w:sz w:val="22"/>
           <w:szCs w:val="22"/>
         </w:rPr>
-        <w:t>〔者〕－【宋】【宮】。</w:t>
-      </w:r>
-      <w:r>
-        <w:rPr>
-          <w:rFonts w:hint="eastAsia"/>
-          <w:sz w:val="22"/>
-          <w:szCs w:val="22"/>
-        </w:rPr>
-        <w:t>（大正</w:t>
+        <w:t>〔者〕－【宋】【宮】。（大正</w:t>
       </w:r>
       <w:r>
         <w:rPr>
@@ -56581,15 +55353,7 @@
           <w:sz w:val="22"/>
           <w:szCs w:val="22"/>
         </w:rPr>
-        <w:t>〔心〕－【宮】。</w:t>
-      </w:r>
-      <w:r>
-        <w:rPr>
-          <w:rFonts w:hint="eastAsia"/>
-          <w:sz w:val="22"/>
-          <w:szCs w:val="22"/>
-        </w:rPr>
-        <w:t>（大正</w:t>
+        <w:t>〔心〕－【宮】。（大正</w:t>
       </w:r>
       <w:r>
         <w:rPr>
@@ -56710,15 +55474,7 @@
           <w:sz w:val="22"/>
           <w:szCs w:val="22"/>
         </w:rPr>
-        <w:t>）</w:t>
-      </w:r>
-      <w:r>
-        <w:rPr>
-          <w:rFonts w:hint="eastAsia"/>
-          <w:sz w:val="22"/>
-          <w:szCs w:val="22"/>
-        </w:rPr>
-        <w:t>參見《雜阿含經》卷</w:t>
+        <w:t>）參見《雜阿含經》卷</w:t>
       </w:r>
       <w:r>
         <w:rPr>
@@ -56842,15 +55598,7 @@
           <w:sz w:val="22"/>
           <w:szCs w:val="22"/>
         </w:rPr>
-        <w:t>）經：三</w:t>
-      </w:r>
-      <w:r>
-        <w:rPr>
-          <w:rFonts w:hint="eastAsia"/>
-          <w:sz w:val="22"/>
-          <w:szCs w:val="22"/>
-        </w:rPr>
-        <w:t>受生三毒。（印順法師，《大智度論筆記》〔</w:t>
+        <w:t>）經：三受生三毒。（印順法師，《大智度論筆記》〔</w:t>
       </w:r>
       <w:r>
         <w:rPr>
@@ -57042,15 +55790,7 @@
           <w:sz w:val="22"/>
           <w:szCs w:val="22"/>
         </w:rPr>
-        <w:t>以＝與【宮】。</w:t>
-      </w:r>
-      <w:r>
-        <w:rPr>
-          <w:rFonts w:hint="eastAsia"/>
-          <w:sz w:val="22"/>
-          <w:szCs w:val="22"/>
-        </w:rPr>
-        <w:t>（大正</w:t>
+        <w:t>以＝與【宮】。（大正</w:t>
       </w:r>
       <w:r>
         <w:rPr>
@@ -57154,15 +55894,7 @@
           <w:sz w:val="22"/>
           <w:szCs w:val="22"/>
         </w:rPr>
-        <w:t>是＋（無是）【宮】。</w:t>
-      </w:r>
-      <w:r>
-        <w:rPr>
-          <w:rFonts w:hint="eastAsia"/>
-          <w:sz w:val="22"/>
-          <w:szCs w:val="22"/>
-        </w:rPr>
-        <w:t>（大正</w:t>
+        <w:t>是＋（無是）【宮】。（大正</w:t>
       </w:r>
       <w:r>
         <w:rPr>
@@ -57238,7 +55970,7 @@
 </file>
 
 <file path=word/header1.xml><?xml version="1.0" encoding="utf-8"?>
-<w:hdr xmlns:wpc="http://schemas.microsoft.com/office/word/2010/wordprocessingCanvas" xmlns:cx="http://schemas.microsoft.com/office/drawing/2014/chartex" xmlns:cx1="http://schemas.microsoft.com/office/drawing/2015/9/8/chartex" xmlns:cx2="http://schemas.microsoft.com/office/drawing/2015/10/21/chartex" xmlns:cx3="http://schemas.microsoft.com/office/drawing/2016/5/9/chartex" xmlns:cx4="http://schemas.microsoft.com/office/drawing/2016/5/10/chartex" xmlns:cx5="http://schemas.microsoft.com/office/drawing/2016/5/11/chartex" xmlns:mc="http://schemas.openxmlformats.org/markup-compatibility/2006" xmlns:o="urn:schemas-microsoft-com:office:office" xmlns:r="http://schemas.openxmlformats.org/officeDocument/2006/relationships" xmlns:m="http://schemas.openxmlformats.org/officeDocument/2006/math" xmlns:v="urn:schemas-microsoft-com:vml" xmlns:wp14="http://schemas.microsoft.com/office/word/2010/wordprocessingDrawing" xmlns:wp="http://schemas.openxmlformats.org/drawingml/2006/wordprocessingDrawing" xmlns:w10="urn:schemas-microsoft-com:office:word" xmlns:w="http://schemas.openxmlformats.org/wordprocessingml/2006/main" xmlns:w14="http://schemas.microsoft.com/office/word/2010/wordml" xmlns:w15="http://schemas.microsoft.com/office/word/2012/wordml" xmlns:w16se="http://schemas.microsoft.com/office/word/2015/wordml/symex" xmlns:wpg="http://schemas.microsoft.com/office/word/2010/wordprocessingGroup" xmlns:wpi="http://schemas.microsoft.com/office/word/2010/wordprocessingInk" xmlns:wne="http://schemas.microsoft.com/office/word/2006/wordml" xmlns:wps="http://schemas.microsoft.com/office/word/2010/wordprocessingShape" mc:Ignorable="w14 w15 w16se wp14">
+<w:hdr xmlns:wpc="http://schemas.microsoft.com/office/word/2010/wordprocessingCanvas" xmlns:mc="http://schemas.openxmlformats.org/markup-compatibility/2006" xmlns:o="urn:schemas-microsoft-com:office:office" xmlns:r="http://schemas.openxmlformats.org/officeDocument/2006/relationships" xmlns:m="http://schemas.openxmlformats.org/officeDocument/2006/math" xmlns:v="urn:schemas-microsoft-com:vml" xmlns:wp14="http://schemas.microsoft.com/office/word/2010/wordprocessingDrawing" xmlns:wp="http://schemas.openxmlformats.org/drawingml/2006/wordprocessingDrawing" xmlns:w10="urn:schemas-microsoft-com:office:word" xmlns:w="http://schemas.openxmlformats.org/wordprocessingml/2006/main" xmlns:w14="http://schemas.microsoft.com/office/word/2010/wordml" xmlns:w15="http://schemas.microsoft.com/office/word/2012/wordml" xmlns:wpg="http://schemas.microsoft.com/office/word/2010/wordprocessingGroup" xmlns:wpi="http://schemas.microsoft.com/office/word/2010/wordprocessingInk" xmlns:wne="http://schemas.microsoft.com/office/word/2006/wordml" xmlns:wps="http://schemas.microsoft.com/office/word/2010/wordprocessingShape" mc:Ignorable="w14 w15 wp14">
   <w:p>
     <w:pPr>
       <w:pStyle w:val="a7"/>
@@ -57269,7 +56001,7 @@
 </file>
 
 <file path=word/header2.xml><?xml version="1.0" encoding="utf-8"?>
-<w:hdr xmlns:wpc="http://schemas.microsoft.com/office/word/2010/wordprocessingCanvas" xmlns:cx="http://schemas.microsoft.com/office/drawing/2014/chartex" xmlns:cx1="http://schemas.microsoft.com/office/drawing/2015/9/8/chartex" xmlns:cx2="http://schemas.microsoft.com/office/drawing/2015/10/21/chartex" xmlns:cx3="http://schemas.microsoft.com/office/drawing/2016/5/9/chartex" xmlns:cx4="http://schemas.microsoft.com/office/drawing/2016/5/10/chartex" xmlns:cx5="http://schemas.microsoft.com/office/drawing/2016/5/11/chartex" xmlns:mc="http://schemas.openxmlformats.org/markup-compatibility/2006" xmlns:o="urn:schemas-microsoft-com:office:office" xmlns:r="http://schemas.openxmlformats.org/officeDocument/2006/relationships" xmlns:m="http://schemas.openxmlformats.org/officeDocument/2006/math" xmlns:v="urn:schemas-microsoft-com:vml" xmlns:wp14="http://schemas.microsoft.com/office/word/2010/wordprocessingDrawing" xmlns:wp="http://schemas.openxmlformats.org/drawingml/2006/wordprocessingDrawing" xmlns:w10="urn:schemas-microsoft-com:office:word" xmlns:w="http://schemas.openxmlformats.org/wordprocessingml/2006/main" xmlns:w14="http://schemas.microsoft.com/office/word/2010/wordml" xmlns:w15="http://schemas.microsoft.com/office/word/2012/wordml" xmlns:w16se="http://schemas.microsoft.com/office/word/2015/wordml/symex" xmlns:wpg="http://schemas.microsoft.com/office/word/2010/wordprocessingGroup" xmlns:wpi="http://schemas.microsoft.com/office/word/2010/wordprocessingInk" xmlns:wne="http://schemas.microsoft.com/office/word/2006/wordml" xmlns:wps="http://schemas.microsoft.com/office/word/2010/wordprocessingShape" mc:Ignorable="w14 w15 w16se wp14">
+<w:hdr xmlns:wpc="http://schemas.microsoft.com/office/word/2010/wordprocessingCanvas" xmlns:mc="http://schemas.openxmlformats.org/markup-compatibility/2006" xmlns:o="urn:schemas-microsoft-com:office:office" xmlns:r="http://schemas.openxmlformats.org/officeDocument/2006/relationships" xmlns:m="http://schemas.openxmlformats.org/officeDocument/2006/math" xmlns:v="urn:schemas-microsoft-com:vml" xmlns:wp14="http://schemas.microsoft.com/office/word/2010/wordprocessingDrawing" xmlns:wp="http://schemas.openxmlformats.org/drawingml/2006/wordprocessingDrawing" xmlns:w10="urn:schemas-microsoft-com:office:word" xmlns:w="http://schemas.openxmlformats.org/wordprocessingml/2006/main" xmlns:w14="http://schemas.microsoft.com/office/word/2010/wordml" xmlns:w15="http://schemas.microsoft.com/office/word/2012/wordml" xmlns:wpg="http://schemas.microsoft.com/office/word/2010/wordprocessingGroup" xmlns:wpi="http://schemas.microsoft.com/office/word/2010/wordprocessingInk" xmlns:wne="http://schemas.microsoft.com/office/word/2006/wordml" xmlns:wps="http://schemas.microsoft.com/office/word/2010/wordprocessingShape" mc:Ignorable="w14 w15 wp14">
   <w:p>
     <w:pPr>
       <w:pStyle w:val="a7"/>
@@ -57314,7 +56046,7 @@
 </file>
 
 <file path=word/numbering.xml><?xml version="1.0" encoding="utf-8"?>
-<w:numbering xmlns:wpc="http://schemas.microsoft.com/office/word/2010/wordprocessingCanvas" xmlns:cx="http://schemas.microsoft.com/office/drawing/2014/chartex" xmlns:cx1="http://schemas.microsoft.com/office/drawing/2015/9/8/chartex" xmlns:cx2="http://schemas.microsoft.com/office/drawing/2015/10/21/chartex" xmlns:cx3="http://schemas.microsoft.com/office/drawing/2016/5/9/chartex" xmlns:cx4="http://schemas.microsoft.com/office/drawing/2016/5/10/chartex" xmlns:cx5="http://schemas.microsoft.com/office/drawing/2016/5/11/chartex" xmlns:mc="http://schemas.openxmlformats.org/markup-compatibility/2006" xmlns:o="urn:schemas-microsoft-com:office:office" xmlns:r="http://schemas.openxmlformats.org/officeDocument/2006/relationships" xmlns:m="http://schemas.openxmlformats.org/officeDocument/2006/math" xmlns:v="urn:schemas-microsoft-com:vml" xmlns:wp14="http://schemas.microsoft.com/office/word/2010/wordprocessingDrawing" xmlns:wp="http://schemas.openxmlformats.org/drawingml/2006/wordprocessingDrawing" xmlns:w10="urn:schemas-microsoft-com:office:word" xmlns:w="http://schemas.openxmlformats.org/wordprocessingml/2006/main" xmlns:w14="http://schemas.microsoft.com/office/word/2010/wordml" xmlns:w15="http://schemas.microsoft.com/office/word/2012/wordml" xmlns:w16se="http://schemas.microsoft.com/office/word/2015/wordml/symex" xmlns:wpg="http://schemas.microsoft.com/office/word/2010/wordprocessingGroup" xmlns:wpi="http://schemas.microsoft.com/office/word/2010/wordprocessingInk" xmlns:wne="http://schemas.microsoft.com/office/word/2006/wordml" xmlns:wps="http://schemas.microsoft.com/office/word/2010/wordprocessingShape" mc:Ignorable="w14 w15 w16se wp14">
+<w:numbering xmlns:wpc="http://schemas.microsoft.com/office/word/2010/wordprocessingCanvas" xmlns:mc="http://schemas.openxmlformats.org/markup-compatibility/2006" xmlns:o="urn:schemas-microsoft-com:office:office" xmlns:r="http://schemas.openxmlformats.org/officeDocument/2006/relationships" xmlns:m="http://schemas.openxmlformats.org/officeDocument/2006/math" xmlns:v="urn:schemas-microsoft-com:vml" xmlns:wp14="http://schemas.microsoft.com/office/word/2010/wordprocessingDrawing" xmlns:wp="http://schemas.openxmlformats.org/drawingml/2006/wordprocessingDrawing" xmlns:w10="urn:schemas-microsoft-com:office:word" xmlns:w="http://schemas.openxmlformats.org/wordprocessingml/2006/main" xmlns:w14="http://schemas.microsoft.com/office/word/2010/wordml" xmlns:w15="http://schemas.microsoft.com/office/word/2012/wordml" xmlns:wpg="http://schemas.microsoft.com/office/word/2010/wordprocessingGroup" xmlns:wpi="http://schemas.microsoft.com/office/word/2010/wordprocessingInk" xmlns:wne="http://schemas.microsoft.com/office/word/2006/wordml" xmlns:wps="http://schemas.microsoft.com/office/word/2010/wordprocessingShape" mc:Ignorable="w14 w15 wp14">
   <w:abstractNum w:abstractNumId="0" w15:restartNumberingAfterBreak="0">
     <w:nsid w:val="1938419D"/>
     <w:multiLevelType w:val="hybridMultilevel"/>
@@ -58239,7 +56971,7 @@
 </file>
 
 <file path=word/styles.xml><?xml version="1.0" encoding="utf-8"?>
-<w:styles xmlns:mc="http://schemas.openxmlformats.org/markup-compatibility/2006" xmlns:r="http://schemas.openxmlformats.org/officeDocument/2006/relationships" xmlns:w="http://schemas.openxmlformats.org/wordprocessingml/2006/main" xmlns:w14="http://schemas.microsoft.com/office/word/2010/wordml" xmlns:w15="http://schemas.microsoft.com/office/word/2012/wordml" xmlns:w16se="http://schemas.microsoft.com/office/word/2015/wordml/symex" mc:Ignorable="w14 w15 w16se">
+<w:styles xmlns:mc="http://schemas.openxmlformats.org/markup-compatibility/2006" xmlns:r="http://schemas.openxmlformats.org/officeDocument/2006/relationships" xmlns:w="http://schemas.openxmlformats.org/wordprocessingml/2006/main" xmlns:w14="http://schemas.microsoft.com/office/word/2010/wordml" xmlns:w15="http://schemas.microsoft.com/office/word/2012/wordml" mc:Ignorable="w14 w15">
   <w:docDefaults>
     <w:rPrDefault>
       <w:rPr>
@@ -58252,7 +56984,7 @@
     </w:rPrDefault>
     <w:pPrDefault/>
   </w:docDefaults>
-  <w:latentStyles w:defLockedState="0" w:defUIPriority="99" w:defSemiHidden="0" w:defUnhideWhenUsed="0" w:defQFormat="0" w:count="374">
+  <w:latentStyles w:defLockedState="0" w:defUIPriority="99" w:defSemiHidden="0" w:defUnhideWhenUsed="0" w:defQFormat="0" w:count="371">
     <w:lsdException w:name="Normal" w:uiPriority="0" w:qFormat="1"/>
     <w:lsdException w:name="heading 1" w:uiPriority="9" w:qFormat="1"/>
     <w:lsdException w:name="heading 2" w:semiHidden="1" w:uiPriority="9" w:unhideWhenUsed="1" w:qFormat="1"/>
@@ -58624,9 +57356,6 @@
     <w:lsdException w:name="List Table 5 Dark Accent 6" w:uiPriority="50"/>
     <w:lsdException w:name="List Table 6 Colorful Accent 6" w:uiPriority="51"/>
     <w:lsdException w:name="List Table 7 Colorful Accent 6" w:uiPriority="52"/>
-    <w:lsdException w:name="Mention" w:semiHidden="1" w:unhideWhenUsed="1"/>
-    <w:lsdException w:name="Smart Hyperlink" w:semiHidden="1" w:unhideWhenUsed="1"/>
-    <w:lsdException w:name="Hashtag" w:semiHidden="1" w:unhideWhenUsed="1"/>
   </w:latentStyles>
   <w:style w:type="paragraph" w:default="1" w:styleId="a">
     <w:name w:val="Normal"/>

</xml_diff>